<commit_message>
213 and 113 module done
</commit_message>
<xml_diff>
--- a/vgjohn/nba_draft_module_113/Module/nba_draft_worksheet_word.docx
+++ b/vgjohn/nba_draft_module_113/Module/nba_draft_worksheet_word.docx
@@ -1106,25 +1106,6 @@
           <w:szCs w:val="20"/>
         </w:rPr>
       </w:pPr>
-      <w:r>
-        <w:rPr>
-          <w:rFonts w:asciiTheme="minorHAnsi" w:hAnsiTheme="minorHAnsi" w:cstheme="minorHAnsi"/>
-          <w:color w:val="000000" w:themeColor="text1"/>
-          <w:sz w:val="20"/>
-          <w:szCs w:val="20"/>
-        </w:rPr>
-        <w:t xml:space="preserve">K = number of groups </w:t>
-      </w:r>
-    </w:p>
-    <w:p>
-      <w:pPr>
-        <w:rPr>
-          <w:rFonts w:asciiTheme="minorHAnsi" w:hAnsiTheme="minorHAnsi" w:cstheme="minorHAnsi"/>
-          <w:color w:val="000000" w:themeColor="text1"/>
-          <w:sz w:val="20"/>
-          <w:szCs w:val="20"/>
-        </w:rPr>
-      </w:pPr>
     </w:p>
     <w:tbl>
       <w:tblPr>
@@ -1911,6 +1892,7 @@
           <w:sz w:val="20"/>
           <w:szCs w:val="20"/>
         </w:rPr>
+        <w:lastRenderedPageBreak/>
         <w:t xml:space="preserve">What F-Statistic did you find as a result of the ANOVA test? What does it indicate about the average number of minutes played based on a player’s pick category in the draft? What would an F-statistic close to 1 indicate? Explain. </w:t>
       </w:r>
     </w:p>

</xml_diff>

<commit_message>
updated 113 nba worksheet
</commit_message>
<xml_diff>
--- a/vgjohn/nba_draft_module_113/Module/nba_draft_worksheet_word.docx
+++ b/vgjohn/nba_draft_module_113/Module/nba_draft_worksheet_word.docx
@@ -4,7 +4,124 @@
   <w:body>
     <w:p>
       <w:pPr>
-        <w:jc w:val="center"/>
+        <w:rPr>
+          <w:rFonts w:asciiTheme="minorHAnsi" w:hAnsiTheme="minorHAnsi" w:cstheme="minorHAnsi"/>
+          <w:color w:val="000000" w:themeColor="text1"/>
+          <w:sz w:val="20"/>
+          <w:szCs w:val="20"/>
+        </w:rPr>
+      </w:pPr>
+      <w:r>
+        <w:rPr>
+          <w:rFonts w:asciiTheme="minorHAnsi" w:hAnsiTheme="minorHAnsi" w:cstheme="minorHAnsi"/>
+          <w:color w:val="000000" w:themeColor="text1"/>
+          <w:sz w:val="20"/>
+          <w:szCs w:val="20"/>
+        </w:rPr>
+        <w:t>Each year, the National Basketball Association (NBA) holds a draft, where prospective basketball players are able to be chosen to join one of the 30 professional teams across the United States and Canada.</w:t>
+      </w:r>
+    </w:p>
+    <w:p>
+      <w:pPr>
+        <w:rPr>
+          <w:rFonts w:asciiTheme="minorHAnsi" w:hAnsiTheme="minorHAnsi" w:cstheme="minorHAnsi"/>
+          <w:color w:val="000000" w:themeColor="text1"/>
+          <w:sz w:val="20"/>
+          <w:szCs w:val="20"/>
+        </w:rPr>
+      </w:pPr>
+    </w:p>
+    <w:p>
+      <w:pPr>
+        <w:rPr>
+          <w:rFonts w:asciiTheme="minorHAnsi" w:hAnsiTheme="minorHAnsi" w:cstheme="minorHAnsi"/>
+          <w:color w:val="000000" w:themeColor="text1"/>
+          <w:sz w:val="20"/>
+          <w:szCs w:val="20"/>
+        </w:rPr>
+      </w:pPr>
+      <w:r>
+        <w:rPr>
+          <w:rFonts w:asciiTheme="minorHAnsi" w:hAnsiTheme="minorHAnsi" w:cstheme="minorHAnsi"/>
+          <w:color w:val="000000" w:themeColor="text1"/>
+          <w:sz w:val="20"/>
+          <w:szCs w:val="20"/>
+        </w:rPr>
+        <w:t>In order to be eligible for the draft, a player must be at least 19 years old and out of high school for at least one year. Prior to 2006, this rule was not in effect, and players could be drafted during/right out of high school.</w:t>
+      </w:r>
+    </w:p>
+    <w:p>
+      <w:pPr>
+        <w:rPr>
+          <w:rFonts w:asciiTheme="minorHAnsi" w:hAnsiTheme="minorHAnsi" w:cstheme="minorHAnsi"/>
+          <w:color w:val="000000" w:themeColor="text1"/>
+          <w:sz w:val="20"/>
+          <w:szCs w:val="20"/>
+        </w:rPr>
+      </w:pPr>
+    </w:p>
+    <w:p>
+      <w:pPr>
+        <w:rPr>
+          <w:rFonts w:asciiTheme="minorHAnsi" w:hAnsiTheme="minorHAnsi" w:cstheme="minorHAnsi"/>
+          <w:color w:val="000000" w:themeColor="text1"/>
+          <w:sz w:val="20"/>
+          <w:szCs w:val="20"/>
+        </w:rPr>
+      </w:pPr>
+      <w:r>
+        <w:rPr>
+          <w:rFonts w:asciiTheme="minorHAnsi" w:hAnsiTheme="minorHAnsi" w:cstheme="minorHAnsi"/>
+          <w:color w:val="000000" w:themeColor="text1"/>
+          <w:sz w:val="20"/>
+          <w:szCs w:val="20"/>
+        </w:rPr>
+        <w:t>The draft is comprised of 60 players and takes place over two rounds of 30 selections. Teams pick players in an order based on performance from the previous season, with teams that performed poorly getting earlier picks in order to create a seemingly more level playing field.</w:t>
+      </w:r>
+      <w:r>
+        <w:t xml:space="preserve"> </w:t>
+      </w:r>
+      <w:r>
+        <w:rPr>
+          <w:rFonts w:asciiTheme="minorHAnsi" w:hAnsiTheme="minorHAnsi" w:cstheme="minorHAnsi"/>
+          <w:color w:val="000000" w:themeColor="text1"/>
+          <w:sz w:val="20"/>
+          <w:szCs w:val="20"/>
+        </w:rPr>
+        <w:t>It's important to note that there weren't always 30 players selected in each round, the number made its way up to 30 as more teams were added into the NBA.</w:t>
+      </w:r>
+    </w:p>
+    <w:p>
+      <w:pPr>
+        <w:rPr>
+          <w:rFonts w:asciiTheme="minorHAnsi" w:hAnsiTheme="minorHAnsi" w:cstheme="minorHAnsi"/>
+          <w:color w:val="000000" w:themeColor="text1"/>
+          <w:sz w:val="20"/>
+          <w:szCs w:val="20"/>
+        </w:rPr>
+      </w:pPr>
+    </w:p>
+    <w:p>
+      <w:pPr>
+        <w:rPr>
+          <w:rFonts w:asciiTheme="minorHAnsi" w:hAnsiTheme="minorHAnsi" w:cstheme="minorHAnsi"/>
+          <w:color w:val="000000" w:themeColor="text1"/>
+          <w:sz w:val="20"/>
+          <w:szCs w:val="20"/>
+        </w:rPr>
+      </w:pPr>
+      <w:r>
+        <w:rPr>
+          <w:rFonts w:asciiTheme="minorHAnsi" w:hAnsiTheme="minorHAnsi" w:cstheme="minorHAnsi"/>
+          <w:color w:val="000000" w:themeColor="text1"/>
+          <w:sz w:val="20"/>
+          <w:szCs w:val="20"/>
+        </w:rPr>
+        <w:t xml:space="preserve">The data you’ll be using focuses on players that were selected in the first round of the NBA draft between the years 1990-2021, and they are divided based on what number in the first round they were selected. For each player, there are a range of different statistics from their careers in the NBA, some of which are ongoing. </w:t>
+      </w:r>
+    </w:p>
+    <w:p>
+      <w:pPr>
         <w:rPr>
           <w:rFonts w:asciiTheme="majorHAnsi" w:hAnsiTheme="majorHAnsi" w:cstheme="majorHAnsi"/>
           <w:b/>
@@ -14,16 +131,24 @@
           <w:szCs w:val="20"/>
         </w:rPr>
       </w:pPr>
+    </w:p>
+    <w:p>
+      <w:pPr>
+        <w:rPr>
+          <w:rFonts w:asciiTheme="minorHAnsi" w:hAnsiTheme="minorHAnsi" w:cstheme="minorHAnsi"/>
+          <w:color w:val="000000" w:themeColor="text1"/>
+          <w:sz w:val="20"/>
+          <w:szCs w:val="20"/>
+        </w:rPr>
+      </w:pPr>
       <w:r>
         <w:rPr>
-          <w:rFonts w:asciiTheme="majorHAnsi" w:hAnsiTheme="majorHAnsi" w:cstheme="majorHAnsi"/>
-          <w:b/>
-          <w:bCs/>
-          <w:color w:val="000000" w:themeColor="text1"/>
-          <w:sz w:val="20"/>
-          <w:szCs w:val="20"/>
-        </w:rPr>
-        <w:t>The NBA Draft</w:t>
+          <w:rFonts w:asciiTheme="minorHAnsi" w:hAnsiTheme="minorHAnsi" w:cstheme="minorHAnsi"/>
+          <w:color w:val="000000" w:themeColor="text1"/>
+          <w:sz w:val="20"/>
+          <w:szCs w:val="20"/>
+        </w:rPr>
+        <w:t>The graphs below show a density plot corresponding to the minutes per game based on players who were selected in Round 1 of the NBA draft. The dashed line represents the groups mean. The box plots represent the variance for the minutes played for players who were selected in the first round.</w:t>
       </w:r>
     </w:p>
     <w:p>
@@ -35,193 +160,6 @@
           <w:szCs w:val="20"/>
         </w:rPr>
       </w:pPr>
-    </w:p>
-    <w:p>
-      <w:pPr>
-        <w:rPr>
-          <w:rFonts w:asciiTheme="minorHAnsi" w:hAnsiTheme="minorHAnsi" w:cstheme="minorHAnsi"/>
-          <w:color w:val="000000" w:themeColor="text1"/>
-          <w:sz w:val="20"/>
-          <w:szCs w:val="20"/>
-        </w:rPr>
-      </w:pPr>
-      <w:r>
-        <w:rPr>
-          <w:rFonts w:asciiTheme="minorHAnsi" w:hAnsiTheme="minorHAnsi" w:cstheme="minorHAnsi"/>
-          <w:color w:val="000000" w:themeColor="text1"/>
-          <w:sz w:val="20"/>
-          <w:szCs w:val="20"/>
-        </w:rPr>
-        <w:t>Each year, the National Basketball Association (NBA) holds a draft, where prospective basketball players are able to be chosen to join one of the 30 professional teams across the United States and Canada.</w:t>
-      </w:r>
-    </w:p>
-    <w:p>
-      <w:pPr>
-        <w:rPr>
-          <w:rFonts w:asciiTheme="minorHAnsi" w:hAnsiTheme="minorHAnsi" w:cstheme="minorHAnsi"/>
-          <w:color w:val="000000" w:themeColor="text1"/>
-          <w:sz w:val="20"/>
-          <w:szCs w:val="20"/>
-        </w:rPr>
-      </w:pPr>
-    </w:p>
-    <w:p>
-      <w:pPr>
-        <w:rPr>
-          <w:rFonts w:asciiTheme="minorHAnsi" w:hAnsiTheme="minorHAnsi" w:cstheme="minorHAnsi"/>
-          <w:color w:val="000000" w:themeColor="text1"/>
-          <w:sz w:val="20"/>
-          <w:szCs w:val="20"/>
-        </w:rPr>
-      </w:pPr>
-      <w:r>
-        <w:rPr>
-          <w:rFonts w:asciiTheme="minorHAnsi" w:hAnsiTheme="minorHAnsi" w:cstheme="minorHAnsi"/>
-          <w:color w:val="000000" w:themeColor="text1"/>
-          <w:sz w:val="20"/>
-          <w:szCs w:val="20"/>
-        </w:rPr>
-        <w:t>In order to be eligible for the draft, a player must be at least 19 years old and out of high school for at least one year. Prior to 2006, this rule was not in effect, and players could be drafted during/right out of high school.</w:t>
-      </w:r>
-    </w:p>
-    <w:p>
-      <w:pPr>
-        <w:rPr>
-          <w:rFonts w:asciiTheme="minorHAnsi" w:hAnsiTheme="minorHAnsi" w:cstheme="minorHAnsi"/>
-          <w:color w:val="000000" w:themeColor="text1"/>
-          <w:sz w:val="20"/>
-          <w:szCs w:val="20"/>
-        </w:rPr>
-      </w:pPr>
-    </w:p>
-    <w:p>
-      <w:pPr>
-        <w:rPr>
-          <w:rFonts w:asciiTheme="minorHAnsi" w:hAnsiTheme="minorHAnsi" w:cstheme="minorHAnsi"/>
-          <w:color w:val="000000" w:themeColor="text1"/>
-          <w:sz w:val="20"/>
-          <w:szCs w:val="20"/>
-        </w:rPr>
-      </w:pPr>
-      <w:r>
-        <w:rPr>
-          <w:rFonts w:asciiTheme="minorHAnsi" w:hAnsiTheme="minorHAnsi" w:cstheme="minorHAnsi"/>
-          <w:color w:val="000000" w:themeColor="text1"/>
-          <w:sz w:val="20"/>
-          <w:szCs w:val="20"/>
-        </w:rPr>
-        <w:t>The draft is comprised of 60 players and takes place over two rounds of 30 selections. Teams pick players in an order based on performance from the previous season, with teams that performed poorly getting earlier picks in order to create a seemingly more level playing field.</w:t>
-      </w:r>
-    </w:p>
-    <w:p>
-      <w:pPr>
-        <w:rPr>
-          <w:rFonts w:asciiTheme="minorHAnsi" w:hAnsiTheme="minorHAnsi" w:cstheme="minorHAnsi"/>
-          <w:color w:val="000000" w:themeColor="text1"/>
-          <w:sz w:val="20"/>
-          <w:szCs w:val="20"/>
-        </w:rPr>
-      </w:pPr>
-    </w:p>
-    <w:p>
-      <w:pPr>
-        <w:jc w:val="center"/>
-        <w:rPr>
-          <w:rFonts w:asciiTheme="majorHAnsi" w:hAnsiTheme="majorHAnsi" w:cstheme="majorHAnsi"/>
-          <w:b/>
-          <w:bCs/>
-          <w:color w:val="000000" w:themeColor="text1"/>
-          <w:sz w:val="20"/>
-          <w:szCs w:val="20"/>
-        </w:rPr>
-      </w:pPr>
-      <w:r>
-        <w:rPr>
-          <w:rFonts w:asciiTheme="majorHAnsi" w:hAnsiTheme="majorHAnsi" w:cstheme="majorHAnsi"/>
-          <w:b/>
-          <w:bCs/>
-          <w:color w:val="000000" w:themeColor="text1"/>
-          <w:sz w:val="20"/>
-          <w:szCs w:val="20"/>
-        </w:rPr>
-        <w:t>Playing Basketball</w:t>
-      </w:r>
-    </w:p>
-    <w:p>
-      <w:pPr>
-        <w:rPr>
-          <w:rFonts w:asciiTheme="minorHAnsi" w:hAnsiTheme="minorHAnsi" w:cstheme="minorHAnsi"/>
-          <w:color w:val="000000" w:themeColor="text1"/>
-          <w:sz w:val="20"/>
-          <w:szCs w:val="20"/>
-        </w:rPr>
-      </w:pPr>
-    </w:p>
-    <w:p>
-      <w:pPr>
-        <w:rPr>
-          <w:rFonts w:asciiTheme="minorHAnsi" w:hAnsiTheme="minorHAnsi" w:cstheme="minorHAnsi"/>
-          <w:color w:val="000000" w:themeColor="text1"/>
-          <w:sz w:val="20"/>
-          <w:szCs w:val="20"/>
-        </w:rPr>
-      </w:pPr>
-      <w:r>
-        <w:rPr>
-          <w:rFonts w:asciiTheme="minorHAnsi" w:hAnsiTheme="minorHAnsi" w:cstheme="minorHAnsi"/>
-          <w:color w:val="000000" w:themeColor="text1"/>
-          <w:sz w:val="20"/>
-          <w:szCs w:val="20"/>
-        </w:rPr>
-        <w:t>The goal in basketball is to score as many points as possible by throwing the ball through the other team's hoop. The two netted baskets, positioned on opposite ends of a rectangular court, are normally 10 feet high, and have a backboard behind them.</w:t>
-      </w:r>
-    </w:p>
-    <w:p>
-      <w:pPr>
-        <w:rPr>
-          <w:rFonts w:asciiTheme="minorHAnsi" w:hAnsiTheme="minorHAnsi" w:cstheme="minorHAnsi"/>
-          <w:color w:val="000000" w:themeColor="text1"/>
-          <w:sz w:val="20"/>
-          <w:szCs w:val="20"/>
-        </w:rPr>
-      </w:pPr>
-    </w:p>
-    <w:p>
-      <w:pPr>
-        <w:rPr>
-          <w:rFonts w:asciiTheme="minorHAnsi" w:hAnsiTheme="minorHAnsi" w:cstheme="minorHAnsi"/>
-          <w:color w:val="000000" w:themeColor="text1"/>
-          <w:sz w:val="20"/>
-          <w:szCs w:val="20"/>
-        </w:rPr>
-      </w:pPr>
-      <w:r>
-        <w:rPr>
-          <w:rFonts w:asciiTheme="minorHAnsi" w:hAnsiTheme="minorHAnsi" w:cstheme="minorHAnsi"/>
-          <w:color w:val="000000" w:themeColor="text1"/>
-          <w:sz w:val="20"/>
-          <w:szCs w:val="20"/>
-        </w:rPr>
-        <w:t xml:space="preserve">In the middle of </w:t>
-      </w:r>
-      <w:r>
-        <w:rPr>
-          <w:rFonts w:asciiTheme="minorHAnsi" w:hAnsiTheme="minorHAnsi" w:cstheme="minorHAnsi"/>
-          <w:color w:val="000000" w:themeColor="text1"/>
-          <w:sz w:val="20"/>
-          <w:szCs w:val="20"/>
-        </w:rPr>
-        <w:t>t</w:t>
-      </w:r>
-      <w:r>
-        <w:rPr>
-          <w:rFonts w:asciiTheme="minorHAnsi" w:hAnsiTheme="minorHAnsi" w:cstheme="minorHAnsi"/>
-          <w:color w:val="000000" w:themeColor="text1"/>
-          <w:sz w:val="20"/>
-          <w:szCs w:val="20"/>
-        </w:rPr>
-        <w:t>he court</w:t>
-      </w:r>
       <w:r>
         <w:rPr>
           <w:rFonts w:asciiTheme="minorHAnsi" w:hAnsiTheme="minorHAnsi" w:cstheme="minorHAnsi"/>
@@ -231,256 +169,32 @@
         </w:rPr>
         <w:t xml:space="preserve"> </w:t>
       </w:r>
+    </w:p>
+    <w:p>
+      <w:pPr>
+        <w:rPr>
+          <w:rFonts w:asciiTheme="minorHAnsi" w:hAnsiTheme="minorHAnsi" w:cstheme="minorHAnsi"/>
+          <w:color w:val="000000" w:themeColor="text1"/>
+          <w:sz w:val="20"/>
+          <w:szCs w:val="20"/>
+        </w:rPr>
+      </w:pPr>
       <w:r>
         <w:rPr>
           <w:rFonts w:asciiTheme="minorHAnsi" w:hAnsiTheme="minorHAnsi" w:cstheme="minorHAnsi"/>
-          <w:color w:val="000000" w:themeColor="text1"/>
-          <w:sz w:val="20"/>
-          <w:szCs w:val="20"/>
-        </w:rPr>
-        <w:t>there is a half-court line that divides the two sides. On both sides, surrounding the hoops, there is an arch called the three-point line. Within the three-point line stands the free-throw line, where a player would shoot from should there be a foul called.</w:t>
-      </w:r>
-    </w:p>
-    <w:p>
-      <w:pPr>
-        <w:rPr>
-          <w:rFonts w:asciiTheme="minorHAnsi" w:hAnsiTheme="minorHAnsi" w:cstheme="minorHAnsi"/>
-          <w:color w:val="000000" w:themeColor="text1"/>
-          <w:sz w:val="20"/>
-          <w:szCs w:val="20"/>
-        </w:rPr>
-      </w:pPr>
-    </w:p>
-    <w:p>
-      <w:pPr>
-        <w:rPr>
-          <w:rFonts w:asciiTheme="minorHAnsi" w:hAnsiTheme="minorHAnsi" w:cstheme="minorHAnsi"/>
-          <w:color w:val="000000" w:themeColor="text1"/>
-          <w:sz w:val="20"/>
-          <w:szCs w:val="20"/>
-        </w:rPr>
-      </w:pPr>
-      <w:r>
-        <w:rPr>
-          <w:rFonts w:asciiTheme="minorHAnsi" w:hAnsiTheme="minorHAnsi" w:cstheme="minorHAnsi"/>
-          <w:color w:val="000000" w:themeColor="text1"/>
-          <w:sz w:val="20"/>
-          <w:szCs w:val="20"/>
-        </w:rPr>
-        <w:t>During play, each team has five players on the court. The game starts with the referee tossing the ball in the air in between a player from each team, while each player tries to swat the ball to a member of their team (called a jump ball)</w:t>
-      </w:r>
-      <w:r>
-        <w:rPr>
-          <w:rFonts w:asciiTheme="minorHAnsi" w:hAnsiTheme="minorHAnsi" w:cstheme="minorHAnsi"/>
-          <w:color w:val="000000" w:themeColor="text1"/>
-          <w:sz w:val="20"/>
-          <w:szCs w:val="20"/>
-        </w:rPr>
-        <w:t>.</w:t>
-      </w:r>
-    </w:p>
-    <w:p>
-      <w:pPr>
-        <w:jc w:val="center"/>
-        <w:rPr>
-          <w:rFonts w:asciiTheme="majorHAnsi" w:hAnsiTheme="majorHAnsi" w:cstheme="majorHAnsi"/>
-          <w:b/>
-          <w:bCs/>
-          <w:color w:val="000000" w:themeColor="text1"/>
-          <w:sz w:val="20"/>
-          <w:szCs w:val="20"/>
-        </w:rPr>
-      </w:pPr>
-      <w:r>
-        <w:rPr>
-          <w:rFonts w:asciiTheme="majorHAnsi" w:hAnsiTheme="majorHAnsi" w:cstheme="majorHAnsi"/>
-          <w:b/>
-          <w:bCs/>
-          <w:color w:val="000000" w:themeColor="text1"/>
-          <w:sz w:val="20"/>
-          <w:szCs w:val="20"/>
-        </w:rPr>
-        <w:t>Scoring</w:t>
-      </w:r>
-    </w:p>
-    <w:p>
-      <w:pPr>
-        <w:rPr>
-          <w:rFonts w:asciiTheme="minorHAnsi" w:hAnsiTheme="minorHAnsi" w:cstheme="minorHAnsi"/>
-          <w:color w:val="000000" w:themeColor="text1"/>
-          <w:sz w:val="20"/>
-          <w:szCs w:val="20"/>
-        </w:rPr>
-      </w:pPr>
-    </w:p>
-    <w:p>
-      <w:pPr>
-        <w:rPr>
-          <w:rFonts w:asciiTheme="minorHAnsi" w:hAnsiTheme="minorHAnsi" w:cstheme="minorHAnsi"/>
-          <w:color w:val="000000" w:themeColor="text1"/>
-          <w:sz w:val="20"/>
-          <w:szCs w:val="20"/>
-        </w:rPr>
-      </w:pPr>
-      <w:r>
-        <w:rPr>
-          <w:rFonts w:asciiTheme="minorHAnsi" w:hAnsiTheme="minorHAnsi" w:cstheme="minorHAnsi"/>
-          <w:color w:val="000000" w:themeColor="text1"/>
-          <w:sz w:val="20"/>
-          <w:szCs w:val="20"/>
-        </w:rPr>
-        <w:t>Players can shoot towards the hoop from any point on the court. A different number of points is rewarded based on where the player is standing when they release the ball. The three shots are explained below.</w:t>
-      </w:r>
-    </w:p>
-    <w:p>
-      <w:pPr>
-        <w:rPr>
-          <w:rFonts w:asciiTheme="minorHAnsi" w:hAnsiTheme="minorHAnsi" w:cstheme="minorHAnsi"/>
-          <w:color w:val="000000" w:themeColor="text1"/>
-          <w:sz w:val="20"/>
-          <w:szCs w:val="20"/>
-        </w:rPr>
-      </w:pPr>
-    </w:p>
-    <w:p>
-      <w:pPr>
-        <w:rPr>
-          <w:rFonts w:asciiTheme="minorHAnsi" w:hAnsiTheme="minorHAnsi" w:cstheme="minorHAnsi"/>
-          <w:color w:val="000000" w:themeColor="text1"/>
-          <w:sz w:val="20"/>
-          <w:szCs w:val="20"/>
-        </w:rPr>
-      </w:pPr>
-      <w:r>
-        <w:rPr>
-          <w:rFonts w:asciiTheme="minorHAnsi" w:hAnsiTheme="minorHAnsi" w:cstheme="minorHAnsi"/>
-          <w:color w:val="000000" w:themeColor="text1"/>
-          <w:sz w:val="20"/>
-          <w:szCs w:val="20"/>
-        </w:rPr>
-        <w:t>-   Field Goal: Worth 2 points, scored by shooting within the three-point line</w:t>
-      </w:r>
-    </w:p>
-    <w:p>
-      <w:pPr>
-        <w:rPr>
-          <w:rFonts w:asciiTheme="minorHAnsi" w:hAnsiTheme="minorHAnsi" w:cstheme="minorHAnsi"/>
-          <w:color w:val="000000" w:themeColor="text1"/>
-          <w:sz w:val="20"/>
-          <w:szCs w:val="20"/>
-        </w:rPr>
-      </w:pPr>
-      <w:r>
-        <w:rPr>
-          <w:rFonts w:asciiTheme="minorHAnsi" w:hAnsiTheme="minorHAnsi" w:cstheme="minorHAnsi"/>
-          <w:color w:val="000000" w:themeColor="text1"/>
-          <w:sz w:val="20"/>
-          <w:szCs w:val="20"/>
-        </w:rPr>
-        <w:t>-   Three Pointer: Worth 3 points, scored by shooting outside the three-point line.</w:t>
-      </w:r>
-    </w:p>
-    <w:p>
-      <w:pPr>
-        <w:rPr>
-          <w:rFonts w:asciiTheme="minorHAnsi" w:hAnsiTheme="minorHAnsi" w:cstheme="minorHAnsi"/>
-          <w:color w:val="000000" w:themeColor="text1"/>
-          <w:sz w:val="20"/>
-          <w:szCs w:val="20"/>
-        </w:rPr>
-      </w:pPr>
-      <w:r>
-        <w:rPr>
-          <w:rFonts w:asciiTheme="minorHAnsi" w:hAnsiTheme="minorHAnsi" w:cstheme="minorHAnsi"/>
-          <w:color w:val="000000" w:themeColor="text1"/>
-          <w:sz w:val="20"/>
-          <w:szCs w:val="20"/>
-        </w:rPr>
-        <w:t>-   Free Throw: Worth one point, taken from the free throw line after a foul.</w:t>
-      </w:r>
-    </w:p>
-    <w:p>
-      <w:pPr>
-        <w:rPr>
-          <w:rFonts w:asciiTheme="minorHAnsi" w:hAnsiTheme="minorHAnsi" w:cstheme="minorHAnsi"/>
-          <w:color w:val="000000" w:themeColor="text1"/>
-          <w:sz w:val="20"/>
-          <w:szCs w:val="20"/>
-        </w:rPr>
-      </w:pPr>
-    </w:p>
-    <w:p>
-      <w:pPr>
-        <w:rPr>
-          <w:rFonts w:asciiTheme="minorHAnsi" w:hAnsiTheme="minorHAnsi" w:cstheme="minorHAnsi"/>
-          <w:color w:val="000000" w:themeColor="text1"/>
-          <w:sz w:val="20"/>
-          <w:szCs w:val="20"/>
-        </w:rPr>
-      </w:pPr>
-      <w:r>
-        <w:rPr>
-          <w:rFonts w:asciiTheme="minorHAnsi" w:hAnsiTheme="minorHAnsi" w:cstheme="minorHAnsi"/>
-          <w:color w:val="000000" w:themeColor="text1"/>
-          <w:sz w:val="20"/>
-          <w:szCs w:val="20"/>
-        </w:rPr>
-        <w:t>Players move the ball up and down the court by dribbling</w:t>
-      </w:r>
-      <w:r>
-        <w:rPr>
-          <w:rFonts w:asciiTheme="minorHAnsi" w:hAnsiTheme="minorHAnsi" w:cstheme="minorHAnsi"/>
-          <w:color w:val="000000" w:themeColor="text1"/>
-          <w:sz w:val="20"/>
-          <w:szCs w:val="20"/>
-        </w:rPr>
-        <w:t>,</w:t>
-      </w:r>
-      <w:r>
-        <w:rPr>
-          <w:rFonts w:asciiTheme="minorHAnsi" w:hAnsiTheme="minorHAnsi" w:cstheme="minorHAnsi"/>
-          <w:color w:val="000000" w:themeColor="text1"/>
-          <w:sz w:val="20"/>
-          <w:szCs w:val="20"/>
-        </w:rPr>
-        <w:t xml:space="preserve"> passing the ball to teammates, or shooting the ball. At the end of the game, which is played in four twelve-minute quarters, the team with the most points win.</w:t>
-      </w:r>
-    </w:p>
-    <w:p>
-      <w:pPr>
-        <w:rPr>
-          <w:rFonts w:asciiTheme="minorHAnsi" w:hAnsiTheme="minorHAnsi" w:cstheme="minorHAnsi"/>
-          <w:color w:val="000000" w:themeColor="text1"/>
-          <w:sz w:val="20"/>
-          <w:szCs w:val="20"/>
-        </w:rPr>
-      </w:pPr>
-    </w:p>
-    <w:p>
-      <w:pPr>
-        <w:rPr>
-          <w:rFonts w:asciiTheme="minorHAnsi" w:hAnsiTheme="minorHAnsi" w:cstheme="minorHAnsi"/>
-          <w:color w:val="000000" w:themeColor="text1"/>
-          <w:sz w:val="20"/>
-          <w:szCs w:val="20"/>
-        </w:rPr>
-      </w:pPr>
-      <w:r>
-        <w:rPr>
-          <w:rFonts w:asciiTheme="minorHAnsi" w:hAnsiTheme="minorHAnsi" w:cstheme="minorHAnsi"/>
           <w:noProof/>
           <w:color w:val="000000" w:themeColor="text1"/>
           <w:sz w:val="20"/>
           <w:szCs w:val="20"/>
         </w:rPr>
         <w:drawing>
-          <wp:anchor distT="0" distB="0" distL="114300" distR="114300" simplePos="0" relativeHeight="251660288" behindDoc="0" locked="0" layoutInCell="1" allowOverlap="1" wp14:anchorId="09277E3D" wp14:editId="4B22AD72">
+          <wp:anchor distT="0" distB="0" distL="114300" distR="114300" simplePos="0" relativeHeight="251660288" behindDoc="0" locked="0" layoutInCell="1" allowOverlap="1" wp14:anchorId="640C3C17" wp14:editId="446A22AF">
             <wp:simplePos x="0" y="0"/>
             <wp:positionH relativeFrom="column">
               <wp:posOffset>3666490</wp:posOffset>
             </wp:positionH>
             <wp:positionV relativeFrom="paragraph">
-              <wp:posOffset>382270</wp:posOffset>
+              <wp:posOffset>93640</wp:posOffset>
             </wp:positionV>
             <wp:extent cx="3021330" cy="2102485"/>
             <wp:effectExtent l="0" t="0" r="1270" b="5715"/>
@@ -536,41 +250,32 @@
           </wp:anchor>
         </w:drawing>
       </w:r>
+    </w:p>
+    <w:p>
+      <w:pPr>
+        <w:rPr>
+          <w:rFonts w:asciiTheme="minorHAnsi" w:hAnsiTheme="minorHAnsi" w:cstheme="minorHAnsi"/>
+          <w:color w:val="000000" w:themeColor="text1"/>
+          <w:sz w:val="20"/>
+          <w:szCs w:val="20"/>
+        </w:rPr>
+      </w:pPr>
       <w:r>
         <w:rPr>
           <w:rFonts w:asciiTheme="minorHAnsi" w:hAnsiTheme="minorHAnsi" w:cstheme="minorHAnsi"/>
-          <w:color w:val="000000" w:themeColor="text1"/>
-          <w:sz w:val="20"/>
-          <w:szCs w:val="20"/>
-        </w:rPr>
-        <w:t xml:space="preserve">The graphs below show a density plot corresponding to the minutes per game based on players who were selected in Round 1 of the NBA draft. The dashed line represents the groups mean. The box plots represent the variance for the minutes played for players who were selected in the first round. </w:t>
-      </w:r>
-    </w:p>
-    <w:p>
-      <w:pPr>
-        <w:rPr>
-          <w:rFonts w:asciiTheme="minorHAnsi" w:hAnsiTheme="minorHAnsi" w:cstheme="minorHAnsi"/>
-          <w:color w:val="000000" w:themeColor="text1"/>
-          <w:sz w:val="20"/>
-          <w:szCs w:val="20"/>
-        </w:rPr>
-      </w:pPr>
-      <w:r>
-        <w:rPr>
-          <w:rFonts w:asciiTheme="minorHAnsi" w:hAnsiTheme="minorHAnsi" w:cstheme="minorHAnsi"/>
           <w:noProof/>
           <w:color w:val="000000" w:themeColor="text1"/>
           <w:sz w:val="20"/>
           <w:szCs w:val="20"/>
         </w:rPr>
         <w:drawing>
-          <wp:anchor distT="0" distB="0" distL="114300" distR="114300" simplePos="0" relativeHeight="251659264" behindDoc="0" locked="0" layoutInCell="1" allowOverlap="1" wp14:anchorId="0C64CC9A" wp14:editId="1209EFCA">
+          <wp:anchor distT="0" distB="0" distL="114300" distR="114300" simplePos="0" relativeHeight="251659264" behindDoc="0" locked="0" layoutInCell="1" allowOverlap="1" wp14:anchorId="36C175BB" wp14:editId="36CE5ED3">
             <wp:simplePos x="0" y="0"/>
             <wp:positionH relativeFrom="column">
-              <wp:posOffset>49297</wp:posOffset>
+              <wp:posOffset>49087</wp:posOffset>
             </wp:positionH>
             <wp:positionV relativeFrom="paragraph">
-              <wp:posOffset>56515</wp:posOffset>
+              <wp:posOffset>73591</wp:posOffset>
             </wp:positionV>
             <wp:extent cx="3100213" cy="1964267"/>
             <wp:effectExtent l="0" t="0" r="0" b="4445"/>
@@ -742,6 +447,50 @@
     </w:p>
     <w:p>
       <w:pPr>
+        <w:ind w:left="360"/>
+        <w:rPr>
+          <w:rFonts w:asciiTheme="minorHAnsi" w:hAnsiTheme="minorHAnsi" w:cstheme="minorHAnsi"/>
+          <w:color w:val="000000" w:themeColor="text1"/>
+          <w:sz w:val="20"/>
+          <w:szCs w:val="20"/>
+        </w:rPr>
+      </w:pPr>
+    </w:p>
+    <w:p>
+      <w:pPr>
+        <w:pStyle w:val="ListParagraph"/>
+        <w:rPr>
+          <w:rFonts w:asciiTheme="minorHAnsi" w:hAnsiTheme="minorHAnsi" w:cstheme="minorHAnsi"/>
+          <w:color w:val="000000" w:themeColor="text1"/>
+          <w:sz w:val="20"/>
+          <w:szCs w:val="20"/>
+        </w:rPr>
+      </w:pPr>
+    </w:p>
+    <w:p>
+      <w:pPr>
+        <w:pStyle w:val="ListParagraph"/>
+        <w:rPr>
+          <w:rFonts w:asciiTheme="minorHAnsi" w:hAnsiTheme="minorHAnsi" w:cstheme="minorHAnsi"/>
+          <w:color w:val="000000" w:themeColor="text1"/>
+          <w:sz w:val="20"/>
+          <w:szCs w:val="20"/>
+        </w:rPr>
+      </w:pPr>
+    </w:p>
+    <w:p>
+      <w:pPr>
+        <w:pStyle w:val="ListParagraph"/>
+        <w:rPr>
+          <w:rFonts w:asciiTheme="minorHAnsi" w:hAnsiTheme="minorHAnsi" w:cstheme="minorHAnsi"/>
+          <w:color w:val="000000" w:themeColor="text1"/>
+          <w:sz w:val="20"/>
+          <w:szCs w:val="20"/>
+        </w:rPr>
+      </w:pPr>
+    </w:p>
+    <w:p>
+      <w:pPr>
         <w:pStyle w:val="ListParagraph"/>
         <w:numPr>
           <w:ilvl w:val="0"/>
@@ -761,9 +510,26 @@
           <w:sz w:val="20"/>
           <w:szCs w:val="20"/>
         </w:rPr>
-        <w:lastRenderedPageBreak/>
-        <w:t>Based on this density plot and the box plots above, do you feel as though ANOVA is appropriate? What conclusions can you draw upon first glance of the two data visualizations? Are there any concerns?</w:t>
+        <w:t xml:space="preserve">Based on this density plot and the box plots above, </w:t>
       </w:r>
+      <w:r>
+        <w:rPr>
+          <w:rFonts w:asciiTheme="minorHAnsi" w:hAnsiTheme="minorHAnsi" w:cstheme="minorHAnsi"/>
+          <w:color w:val="000000" w:themeColor="text1"/>
+          <w:sz w:val="20"/>
+          <w:szCs w:val="20"/>
+        </w:rPr>
+        <w:t>can we determine if there is a significant difference between the average number of minutes played per game based on a player’s pick in the first round of the draft</w:t>
+      </w:r>
+      <w:r>
+        <w:rPr>
+          <w:rFonts w:asciiTheme="minorHAnsi" w:hAnsiTheme="minorHAnsi" w:cstheme="minorHAnsi"/>
+          <w:color w:val="000000" w:themeColor="text1"/>
+          <w:sz w:val="20"/>
+          <w:szCs w:val="20"/>
+        </w:rPr>
+        <w:t>? What conclusions can you draw upon first glance of the two data visualizations? Are there any concerns?</w:t>
+      </w:r>
     </w:p>
     <w:p>
       <w:pPr>
@@ -781,7 +547,7 @@
         <w:pStyle w:val="ListParagraph"/>
         <w:rPr>
           <w:rFonts w:asciiTheme="minorHAnsi" w:hAnsiTheme="minorHAnsi" w:cstheme="minorHAnsi"/>
-          <w:color w:val="000000" w:themeColor="text1"/>
+          <w:color w:val="FF0000"/>
           <w:sz w:val="20"/>
           <w:szCs w:val="20"/>
         </w:rPr>
@@ -792,7 +558,7 @@
         <w:pStyle w:val="ListParagraph"/>
         <w:rPr>
           <w:rFonts w:asciiTheme="minorHAnsi" w:hAnsiTheme="minorHAnsi" w:cstheme="minorHAnsi"/>
-          <w:color w:val="000000" w:themeColor="text1"/>
+          <w:color w:val="FF0000"/>
           <w:sz w:val="20"/>
           <w:szCs w:val="20"/>
         </w:rPr>
@@ -803,7 +569,7 @@
         <w:pStyle w:val="ListParagraph"/>
         <w:rPr>
           <w:rFonts w:asciiTheme="minorHAnsi" w:hAnsiTheme="minorHAnsi" w:cstheme="minorHAnsi"/>
-          <w:color w:val="000000" w:themeColor="text1"/>
+          <w:color w:val="FF0000"/>
           <w:sz w:val="20"/>
           <w:szCs w:val="20"/>
         </w:rPr>
@@ -814,7 +580,7 @@
         <w:pStyle w:val="ListParagraph"/>
         <w:rPr>
           <w:rFonts w:asciiTheme="minorHAnsi" w:hAnsiTheme="minorHAnsi" w:cstheme="minorHAnsi"/>
-          <w:color w:val="000000" w:themeColor="text1"/>
+          <w:color w:val="FF0000"/>
           <w:sz w:val="20"/>
           <w:szCs w:val="20"/>
         </w:rPr>
@@ -825,7 +591,7 @@
         <w:pStyle w:val="ListParagraph"/>
         <w:rPr>
           <w:rFonts w:asciiTheme="minorHAnsi" w:hAnsiTheme="minorHAnsi" w:cstheme="minorHAnsi"/>
-          <w:color w:val="000000" w:themeColor="text1"/>
+          <w:color w:val="FF0000"/>
           <w:sz w:val="20"/>
           <w:szCs w:val="20"/>
         </w:rPr>
@@ -855,18 +621,16 @@
     </w:p>
     <w:p>
       <w:pPr>
-        <w:pStyle w:val="ListParagraph"/>
-        <w:rPr>
-          <w:rFonts w:asciiTheme="minorHAnsi" w:hAnsiTheme="minorHAnsi" w:cstheme="minorHAnsi"/>
-          <w:color w:val="000000" w:themeColor="text1"/>
-          <w:sz w:val="20"/>
-          <w:szCs w:val="20"/>
-        </w:rPr>
-      </w:pPr>
-    </w:p>
-    <w:p>
-      <w:pPr>
-        <w:pStyle w:val="ListParagraph"/>
+        <w:rPr>
+          <w:rFonts w:asciiTheme="minorHAnsi" w:hAnsiTheme="minorHAnsi" w:cstheme="minorHAnsi"/>
+          <w:color w:val="000000" w:themeColor="text1"/>
+          <w:sz w:val="20"/>
+          <w:szCs w:val="20"/>
+        </w:rPr>
+      </w:pPr>
+    </w:p>
+    <w:p>
+      <w:pPr>
         <w:rPr>
           <w:rFonts w:asciiTheme="minorHAnsi" w:hAnsiTheme="minorHAnsi" w:cstheme="minorHAnsi"/>
           <w:color w:val="000000" w:themeColor="text1"/>
@@ -906,8 +670,39 @@
           <w:sz w:val="20"/>
           <w:szCs w:val="20"/>
         </w:rPr>
+        <w:lastRenderedPageBreak/>
         <w:t xml:space="preserve">Now that we've determined ANOVA is most likely appropriate, write and interpret in context the null and alternative hypotheses we'll be using for the ANOVA test. </w:t>
       </w:r>
+    </w:p>
+    <w:p>
+      <w:pPr>
+        <w:rPr>
+          <w:rFonts w:asciiTheme="minorHAnsi" w:hAnsiTheme="minorHAnsi" w:cstheme="minorHAnsi"/>
+          <w:color w:val="000000" w:themeColor="text1"/>
+          <w:sz w:val="20"/>
+          <w:szCs w:val="20"/>
+        </w:rPr>
+      </w:pPr>
+    </w:p>
+    <w:p>
+      <w:pPr>
+        <w:rPr>
+          <w:rFonts w:asciiTheme="minorHAnsi" w:hAnsiTheme="minorHAnsi" w:cstheme="minorHAnsi"/>
+          <w:color w:val="FF0000"/>
+          <w:sz w:val="20"/>
+          <w:szCs w:val="20"/>
+        </w:rPr>
+      </w:pPr>
+    </w:p>
+    <w:p>
+      <w:pPr>
+        <w:rPr>
+          <w:rFonts w:asciiTheme="minorHAnsi" w:hAnsiTheme="minorHAnsi" w:cstheme="minorHAnsi"/>
+          <w:color w:val="FF0000"/>
+          <w:sz w:val="20"/>
+          <w:szCs w:val="20"/>
+        </w:rPr>
+      </w:pPr>
     </w:p>
     <w:p>
       <w:pPr>
@@ -1026,24 +821,44 @@
       <w:r>
         <w:rPr>
           <w:rFonts w:asciiTheme="minorHAnsi" w:hAnsiTheme="minorHAnsi" w:cstheme="minorHAnsi"/>
+          <w:color w:val="000000" w:themeColor="text1"/>
+          <w:sz w:val="20"/>
+          <w:szCs w:val="20"/>
+        </w:rPr>
+        <w:t xml:space="preserve"> Using the statistics for each category provided below, fill in the ANOVA table and use it to answer the following questions. </w:t>
+      </w:r>
+    </w:p>
+    <w:p>
+      <w:pPr>
+        <w:pStyle w:val="ListParagraph"/>
+        <w:rPr>
+          <w:rFonts w:asciiTheme="minorHAnsi" w:hAnsiTheme="minorHAnsi" w:cstheme="minorHAnsi"/>
+          <w:color w:val="000000" w:themeColor="text1"/>
+          <w:sz w:val="20"/>
+          <w:szCs w:val="20"/>
+        </w:rPr>
+      </w:pPr>
+      <w:r>
+        <w:rPr>
+          <w:rFonts w:asciiTheme="minorHAnsi" w:hAnsiTheme="minorHAnsi" w:cstheme="minorHAnsi"/>
           <w:noProof/>
           <w:color w:val="000000" w:themeColor="text1"/>
           <w:sz w:val="20"/>
           <w:szCs w:val="20"/>
         </w:rPr>
         <w:drawing>
-          <wp:anchor distT="0" distB="0" distL="114300" distR="114300" simplePos="0" relativeHeight="251661312" behindDoc="0" locked="0" layoutInCell="1" allowOverlap="1" wp14:anchorId="2240C292" wp14:editId="297518A2">
+          <wp:anchor distT="0" distB="0" distL="114300" distR="114300" simplePos="0" relativeHeight="251661312" behindDoc="0" locked="0" layoutInCell="1" allowOverlap="1" wp14:anchorId="2618A0F7" wp14:editId="19E3F52E">
             <wp:simplePos x="0" y="0"/>
             <wp:positionH relativeFrom="column">
-              <wp:posOffset>90277</wp:posOffset>
+              <wp:posOffset>1303454</wp:posOffset>
             </wp:positionH>
             <wp:positionV relativeFrom="paragraph">
-              <wp:posOffset>360265</wp:posOffset>
+              <wp:posOffset>89535</wp:posOffset>
             </wp:positionV>
-            <wp:extent cx="5943600" cy="929005"/>
-            <wp:effectExtent l="0" t="0" r="0" b="0"/>
+            <wp:extent cx="3503295" cy="796290"/>
+            <wp:effectExtent l="0" t="0" r="1905" b="3810"/>
             <wp:wrapSquare wrapText="bothSides"/>
-            <wp:docPr id="3" name="Picture 3" descr="A screenshot of a white and black text&#10;&#10;Description automatically generated"/>
+            <wp:docPr id="4" name="Picture 4" descr="A screenshot of a graph&#10;&#10;Description automatically generated"/>
             <wp:cNvGraphicFramePr>
               <a:graphicFrameLocks xmlns:a="http://schemas.openxmlformats.org/drawingml/2006/main" noChangeAspect="1"/>
             </wp:cNvGraphicFramePr>
@@ -1051,7 +866,7 @@
               <a:graphicData uri="http://schemas.openxmlformats.org/drawingml/2006/picture">
                 <pic:pic xmlns:pic="http://schemas.openxmlformats.org/drawingml/2006/picture">
                   <pic:nvPicPr>
-                    <pic:cNvPr id="3" name="Picture 3" descr="A screenshot of a white and black text&#10;&#10;Description automatically generated"/>
+                    <pic:cNvPr id="4" name="Picture 4" descr="A screenshot of a graph&#10;&#10;Description automatically generated"/>
                     <pic:cNvPicPr/>
                   </pic:nvPicPr>
                   <pic:blipFill>
@@ -1069,7 +884,7 @@
                   <pic:spPr>
                     <a:xfrm>
                       <a:off x="0" y="0"/>
-                      <a:ext cx="5943600" cy="929005"/>
+                      <a:ext cx="3503295" cy="796290"/>
                     </a:xfrm>
                     <a:prstGeom prst="rect">
                       <a:avLst/>
@@ -1087,14 +902,95 @@
           </wp:anchor>
         </w:drawing>
       </w:r>
+    </w:p>
+    <w:p>
+      <w:pPr>
+        <w:rPr>
+          <w:rFonts w:asciiTheme="minorHAnsi" w:hAnsiTheme="minorHAnsi" w:cstheme="minorHAnsi"/>
+          <w:color w:val="000000" w:themeColor="text1"/>
+          <w:sz w:val="20"/>
+          <w:szCs w:val="20"/>
+        </w:rPr>
+      </w:pPr>
+    </w:p>
+    <w:p>
+      <w:pPr>
+        <w:rPr>
+          <w:rFonts w:asciiTheme="minorHAnsi" w:hAnsiTheme="minorHAnsi" w:cstheme="minorHAnsi"/>
+          <w:color w:val="000000" w:themeColor="text1"/>
+          <w:sz w:val="20"/>
+          <w:szCs w:val="20"/>
+        </w:rPr>
+      </w:pPr>
+    </w:p>
+    <w:p>
+      <w:pPr>
+        <w:rPr>
+          <w:rFonts w:asciiTheme="minorHAnsi" w:hAnsiTheme="minorHAnsi" w:cstheme="minorHAnsi"/>
+          <w:color w:val="000000" w:themeColor="text1"/>
+          <w:sz w:val="20"/>
+          <w:szCs w:val="20"/>
+        </w:rPr>
+      </w:pPr>
+    </w:p>
+    <w:p>
+      <w:pPr>
+        <w:rPr>
+          <w:rFonts w:asciiTheme="minorHAnsi" w:hAnsiTheme="minorHAnsi" w:cstheme="minorHAnsi"/>
+          <w:color w:val="000000" w:themeColor="text1"/>
+          <w:sz w:val="20"/>
+          <w:szCs w:val="20"/>
+        </w:rPr>
+      </w:pPr>
+    </w:p>
+    <w:p>
+      <w:pPr>
+        <w:rPr>
+          <w:rFonts w:asciiTheme="minorHAnsi" w:hAnsiTheme="minorHAnsi" w:cstheme="minorHAnsi"/>
+          <w:color w:val="000000" w:themeColor="text1"/>
+          <w:sz w:val="20"/>
+          <w:szCs w:val="20"/>
+        </w:rPr>
+      </w:pPr>
+    </w:p>
+    <w:p>
+      <w:pPr>
+        <w:ind w:left="2160"/>
+        <w:rPr>
+          <w:rFonts w:asciiTheme="minorHAnsi" w:hAnsiTheme="minorHAnsi" w:cstheme="minorHAnsi"/>
+          <w:color w:val="000000" w:themeColor="text1"/>
+          <w:sz w:val="16"/>
+          <w:szCs w:val="16"/>
+        </w:rPr>
+      </w:pPr>
       <w:r>
         <w:rPr>
           <w:rFonts w:asciiTheme="minorHAnsi" w:hAnsiTheme="minorHAnsi" w:cstheme="minorHAnsi"/>
           <w:color w:val="000000" w:themeColor="text1"/>
-          <w:sz w:val="20"/>
-          <w:szCs w:val="20"/>
-        </w:rPr>
-        <w:t xml:space="preserve"> Using the statistics for each category provided below, fill in the ANOVA table and use it to answer the following questions. </w:t>
+          <w:sz w:val="16"/>
+          <w:szCs w:val="16"/>
+        </w:rPr>
+        <w:t xml:space="preserve">k = number of groups </w:t>
+      </w:r>
+    </w:p>
+    <w:p>
+      <w:pPr>
+        <w:ind w:left="2160"/>
+        <w:rPr>
+          <w:rFonts w:asciiTheme="minorHAnsi" w:hAnsiTheme="minorHAnsi" w:cstheme="minorHAnsi"/>
+          <w:color w:val="000000" w:themeColor="text1"/>
+          <w:sz w:val="16"/>
+          <w:szCs w:val="16"/>
+        </w:rPr>
+      </w:pPr>
+      <w:r>
+        <w:rPr>
+          <w:rFonts w:asciiTheme="minorHAnsi" w:hAnsiTheme="minorHAnsi" w:cstheme="minorHAnsi"/>
+          <w:color w:val="000000" w:themeColor="text1"/>
+          <w:sz w:val="16"/>
+          <w:szCs w:val="16"/>
+        </w:rPr>
+        <w:t xml:space="preserve">n = total sample size </w:t>
       </w:r>
     </w:p>
     <w:p>
@@ -1530,6 +1426,16 @@
           </w:tcPr>
           <w:p>
             <w:pPr>
+              <w:rPr>
+                <w:rFonts w:asciiTheme="minorHAnsi" w:hAnsiTheme="minorHAnsi" w:cstheme="minorHAnsi"/>
+                <w:color w:val="FF0000"/>
+                <w:sz w:val="20"/>
+                <w:szCs w:val="20"/>
+              </w:rPr>
+            </w:pPr>
+          </w:p>
+          <w:p>
+            <w:pPr>
               <w:jc w:val="center"/>
               <w:rPr>
                 <w:rFonts w:asciiTheme="minorHAnsi" w:hAnsiTheme="minorHAnsi" w:cstheme="minorHAnsi"/>
@@ -1547,10 +1453,9 @@
           </w:tcPr>
           <w:p>
             <w:pPr>
-              <w:jc w:val="center"/>
-              <w:rPr>
-                <w:rFonts w:asciiTheme="minorHAnsi" w:hAnsiTheme="minorHAnsi" w:cstheme="minorHAnsi"/>
-                <w:color w:val="000000" w:themeColor="text1"/>
+              <w:rPr>
+                <w:rFonts w:asciiTheme="minorHAnsi" w:hAnsiTheme="minorHAnsi" w:cstheme="minorHAnsi"/>
+                <w:color w:val="FF0000"/>
                 <w:sz w:val="20"/>
                 <w:szCs w:val="20"/>
               </w:rPr>
@@ -1583,6 +1488,17 @@
                 <w:szCs w:val="20"/>
               </w:rPr>
             </w:pPr>
+            <m:oMath>
+              <m:r>
+                <w:rPr>
+                  <w:rFonts w:ascii="Cambria Math" w:hAnsi="Cambria Math" w:cstheme="minorHAnsi"/>
+                  <w:color w:val="000000" w:themeColor="text1"/>
+                  <w:sz w:val="20"/>
+                  <w:szCs w:val="20"/>
+                </w:rPr>
+                <m:t>≈</m:t>
+              </m:r>
+            </m:oMath>
             <w:r>
               <w:rPr>
                 <w:rFonts w:asciiTheme="minorHAnsi" w:hAnsiTheme="minorHAnsi" w:cstheme="minorHAnsi"/>
@@ -1590,7 +1506,7 @@
                 <w:sz w:val="20"/>
                 <w:szCs w:val="20"/>
               </w:rPr>
-              <w:t>2x10^-16</w:t>
+              <w:t>0.000</w:t>
             </w:r>
           </w:p>
         </w:tc>
@@ -1694,15 +1610,28 @@
                 <w:szCs w:val="20"/>
               </w:rPr>
             </w:pPr>
-            <w:r>
+          </w:p>
+          <w:p>
+            <w:pPr>
+              <w:jc w:val="center"/>
               <w:rPr>
                 <w:rFonts w:asciiTheme="minorHAnsi" w:hAnsiTheme="minorHAnsi" w:cstheme="minorHAnsi"/>
                 <w:color w:val="FF0000"/>
                 <w:sz w:val="20"/>
                 <w:szCs w:val="20"/>
               </w:rPr>
-              <w:t xml:space="preserve"> </w:t>
-            </w:r>
+            </w:pPr>
+          </w:p>
+          <w:p>
+            <w:pPr>
+              <w:jc w:val="center"/>
+              <w:rPr>
+                <w:rFonts w:asciiTheme="minorHAnsi" w:hAnsiTheme="minorHAnsi" w:cstheme="minorHAnsi"/>
+                <w:color w:val="FF0000"/>
+                <w:sz w:val="20"/>
+                <w:szCs w:val="20"/>
+              </w:rPr>
+            </w:pPr>
           </w:p>
         </w:tc>
       </w:tr>
@@ -1833,46 +1762,6 @@
     </w:p>
     <w:p>
       <w:pPr>
-        <w:rPr>
-          <w:rFonts w:asciiTheme="minorHAnsi" w:hAnsiTheme="minorHAnsi" w:cstheme="minorHAnsi"/>
-          <w:color w:val="000000" w:themeColor="text1"/>
-          <w:sz w:val="20"/>
-          <w:szCs w:val="20"/>
-        </w:rPr>
-      </w:pPr>
-    </w:p>
-    <w:p>
-      <w:pPr>
-        <w:rPr>
-          <w:rFonts w:asciiTheme="minorHAnsi" w:hAnsiTheme="minorHAnsi" w:cstheme="minorHAnsi"/>
-          <w:color w:val="000000" w:themeColor="text1"/>
-          <w:sz w:val="20"/>
-          <w:szCs w:val="20"/>
-        </w:rPr>
-      </w:pPr>
-    </w:p>
-    <w:p>
-      <w:pPr>
-        <w:rPr>
-          <w:rFonts w:asciiTheme="minorHAnsi" w:hAnsiTheme="minorHAnsi" w:cstheme="minorHAnsi"/>
-          <w:color w:val="000000" w:themeColor="text1"/>
-          <w:sz w:val="20"/>
-          <w:szCs w:val="20"/>
-        </w:rPr>
-      </w:pPr>
-    </w:p>
-    <w:p>
-      <w:pPr>
-        <w:rPr>
-          <w:rFonts w:asciiTheme="minorHAnsi" w:hAnsiTheme="minorHAnsi" w:cstheme="minorHAnsi"/>
-          <w:color w:val="000000" w:themeColor="text1"/>
-          <w:sz w:val="20"/>
-          <w:szCs w:val="20"/>
-        </w:rPr>
-      </w:pPr>
-    </w:p>
-    <w:p>
-      <w:pPr>
         <w:pStyle w:val="ListParagraph"/>
         <w:numPr>
           <w:ilvl w:val="0"/>
@@ -1892,150 +1781,6 @@
           <w:sz w:val="20"/>
           <w:szCs w:val="20"/>
         </w:rPr>
-        <w:lastRenderedPageBreak/>
-        <w:t xml:space="preserve">What F-Statistic did you find as a result of the ANOVA test? What does it indicate about the average number of minutes played based on a player’s pick category in the draft? What would an F-statistic close to 1 indicate? Explain. </w:t>
-      </w:r>
-    </w:p>
-    <w:p>
-      <w:pPr>
-        <w:rPr>
-          <w:rFonts w:asciiTheme="minorHAnsi" w:hAnsiTheme="minorHAnsi" w:cstheme="minorHAnsi"/>
-          <w:color w:val="000000" w:themeColor="text1"/>
-          <w:sz w:val="20"/>
-          <w:szCs w:val="20"/>
-        </w:rPr>
-      </w:pPr>
-    </w:p>
-    <w:p>
-      <w:pPr>
-        <w:ind w:left="720"/>
-        <w:rPr>
-          <w:rFonts w:asciiTheme="minorHAnsi" w:hAnsiTheme="minorHAnsi" w:cstheme="minorHAnsi"/>
-          <w:color w:val="FF0000"/>
-          <w:sz w:val="20"/>
-          <w:szCs w:val="20"/>
-        </w:rPr>
-      </w:pPr>
-    </w:p>
-    <w:p>
-      <w:pPr>
-        <w:ind w:left="720"/>
-        <w:rPr>
-          <w:rFonts w:asciiTheme="minorHAnsi" w:hAnsiTheme="minorHAnsi" w:cstheme="minorHAnsi"/>
-          <w:color w:val="FF0000"/>
-          <w:sz w:val="20"/>
-          <w:szCs w:val="20"/>
-        </w:rPr>
-      </w:pPr>
-    </w:p>
-    <w:p>
-      <w:pPr>
-        <w:ind w:left="720"/>
-        <w:rPr>
-          <w:rFonts w:asciiTheme="minorHAnsi" w:hAnsiTheme="minorHAnsi" w:cstheme="minorHAnsi"/>
-          <w:color w:val="FF0000"/>
-          <w:sz w:val="20"/>
-          <w:szCs w:val="20"/>
-        </w:rPr>
-      </w:pPr>
-    </w:p>
-    <w:p>
-      <w:pPr>
-        <w:ind w:left="720"/>
-        <w:rPr>
-          <w:rFonts w:asciiTheme="minorHAnsi" w:hAnsiTheme="minorHAnsi" w:cstheme="minorHAnsi"/>
-          <w:color w:val="FF0000"/>
-          <w:sz w:val="20"/>
-          <w:szCs w:val="20"/>
-        </w:rPr>
-      </w:pPr>
-    </w:p>
-    <w:p>
-      <w:pPr>
-        <w:ind w:left="720"/>
-        <w:rPr>
-          <w:rFonts w:asciiTheme="minorHAnsi" w:hAnsiTheme="minorHAnsi" w:cstheme="minorHAnsi"/>
-          <w:color w:val="FF0000"/>
-          <w:sz w:val="20"/>
-          <w:szCs w:val="20"/>
-        </w:rPr>
-      </w:pPr>
-    </w:p>
-    <w:p>
-      <w:pPr>
-        <w:ind w:left="720"/>
-        <w:rPr>
-          <w:rFonts w:asciiTheme="minorHAnsi" w:hAnsiTheme="minorHAnsi" w:cstheme="minorHAnsi"/>
-          <w:color w:val="FF0000"/>
-          <w:sz w:val="20"/>
-          <w:szCs w:val="20"/>
-        </w:rPr>
-      </w:pPr>
-    </w:p>
-    <w:p>
-      <w:pPr>
-        <w:ind w:left="720"/>
-        <w:rPr>
-          <w:rFonts w:asciiTheme="minorHAnsi" w:hAnsiTheme="minorHAnsi" w:cstheme="minorHAnsi"/>
-          <w:color w:val="FF0000"/>
-          <w:sz w:val="20"/>
-          <w:szCs w:val="20"/>
-        </w:rPr>
-      </w:pPr>
-    </w:p>
-    <w:p>
-      <w:pPr>
-        <w:ind w:left="720"/>
-        <w:rPr>
-          <w:rFonts w:asciiTheme="minorHAnsi" w:hAnsiTheme="minorHAnsi" w:cstheme="minorHAnsi"/>
-          <w:color w:val="FF0000"/>
-          <w:sz w:val="20"/>
-          <w:szCs w:val="20"/>
-        </w:rPr>
-      </w:pPr>
-    </w:p>
-    <w:p>
-      <w:pPr>
-        <w:ind w:left="720"/>
-        <w:rPr>
-          <w:rFonts w:asciiTheme="minorHAnsi" w:hAnsiTheme="minorHAnsi" w:cstheme="minorHAnsi"/>
-          <w:color w:val="FF0000"/>
-          <w:sz w:val="20"/>
-          <w:szCs w:val="20"/>
-        </w:rPr>
-      </w:pPr>
-    </w:p>
-    <w:p>
-      <w:pPr>
-        <w:rPr>
-          <w:rFonts w:asciiTheme="minorHAnsi" w:hAnsiTheme="minorHAnsi" w:cstheme="minorHAnsi"/>
-          <w:color w:val="000000" w:themeColor="text1"/>
-          <w:sz w:val="20"/>
-          <w:szCs w:val="20"/>
-        </w:rPr>
-      </w:pPr>
-    </w:p>
-    <w:p>
-      <w:pPr>
-        <w:pStyle w:val="ListParagraph"/>
-        <w:numPr>
-          <w:ilvl w:val="0"/>
-          <w:numId w:val="1"/>
-        </w:numPr>
-        <w:rPr>
-          <w:rFonts w:asciiTheme="minorHAnsi" w:hAnsiTheme="minorHAnsi" w:cstheme="minorHAnsi"/>
-          <w:color w:val="000000" w:themeColor="text1"/>
-          <w:sz w:val="20"/>
-          <w:szCs w:val="20"/>
-        </w:rPr>
-      </w:pPr>
-      <w:r>
-        <w:rPr>
-          <w:rFonts w:asciiTheme="minorHAnsi" w:hAnsiTheme="minorHAnsi" w:cstheme="minorHAnsi"/>
-          <w:color w:val="000000" w:themeColor="text1"/>
-          <w:sz w:val="20"/>
-          <w:szCs w:val="20"/>
-        </w:rPr>
         <w:t>Is there a significant</w:t>
       </w:r>
       <w:r>
@@ -2062,191 +1807,7 @@
       <w:pPr>
         <w:rPr>
           <w:rFonts w:asciiTheme="minorHAnsi" w:hAnsiTheme="minorHAnsi" w:cstheme="minorHAnsi"/>
-          <w:color w:val="000000" w:themeColor="text1"/>
-          <w:sz w:val="20"/>
-          <w:szCs w:val="20"/>
-        </w:rPr>
-      </w:pPr>
-    </w:p>
-    <w:p>
-      <w:pPr>
-        <w:rPr>
-          <w:rFonts w:asciiTheme="minorHAnsi" w:hAnsiTheme="minorHAnsi" w:cstheme="minorHAnsi"/>
-          <w:color w:val="000000" w:themeColor="text1"/>
-          <w:sz w:val="20"/>
-          <w:szCs w:val="20"/>
-        </w:rPr>
-      </w:pPr>
-    </w:p>
-    <w:p>
-      <w:pPr>
-        <w:rPr>
-          <w:rFonts w:asciiTheme="minorHAnsi" w:hAnsiTheme="minorHAnsi" w:cstheme="minorHAnsi"/>
-          <w:color w:val="000000" w:themeColor="text1"/>
-          <w:sz w:val="20"/>
-          <w:szCs w:val="20"/>
-        </w:rPr>
-      </w:pPr>
-    </w:p>
-    <w:p>
-      <w:pPr>
-        <w:rPr>
-          <w:rFonts w:asciiTheme="minorHAnsi" w:hAnsiTheme="minorHAnsi" w:cstheme="minorHAnsi"/>
-          <w:color w:val="000000" w:themeColor="text1"/>
-          <w:sz w:val="20"/>
-          <w:szCs w:val="20"/>
-        </w:rPr>
-      </w:pPr>
-    </w:p>
-    <w:p>
-      <w:pPr>
-        <w:rPr>
-          <w:rFonts w:asciiTheme="minorHAnsi" w:hAnsiTheme="minorHAnsi" w:cstheme="minorHAnsi"/>
-          <w:color w:val="000000" w:themeColor="text1"/>
-          <w:sz w:val="20"/>
-          <w:szCs w:val="20"/>
-        </w:rPr>
-      </w:pPr>
-    </w:p>
-    <w:p>
-      <w:pPr>
-        <w:rPr>
-          <w:rFonts w:asciiTheme="minorHAnsi" w:hAnsiTheme="minorHAnsi" w:cstheme="minorHAnsi"/>
-          <w:color w:val="000000" w:themeColor="text1"/>
-          <w:sz w:val="20"/>
-          <w:szCs w:val="20"/>
-        </w:rPr>
-      </w:pPr>
-    </w:p>
-    <w:p>
-      <w:pPr>
-        <w:rPr>
-          <w:rFonts w:asciiTheme="minorHAnsi" w:hAnsiTheme="minorHAnsi" w:cstheme="minorHAnsi"/>
-          <w:color w:val="000000" w:themeColor="text1"/>
-          <w:sz w:val="20"/>
-          <w:szCs w:val="20"/>
-        </w:rPr>
-      </w:pPr>
-    </w:p>
-    <w:p>
-      <w:pPr>
-        <w:rPr>
-          <w:rFonts w:asciiTheme="minorHAnsi" w:hAnsiTheme="minorHAnsi" w:cstheme="minorHAnsi"/>
-          <w:color w:val="000000" w:themeColor="text1"/>
-          <w:sz w:val="20"/>
-          <w:szCs w:val="20"/>
-        </w:rPr>
-      </w:pPr>
-    </w:p>
-    <w:p>
-      <w:pPr>
-        <w:rPr>
-          <w:rFonts w:asciiTheme="minorHAnsi" w:hAnsiTheme="minorHAnsi" w:cstheme="minorHAnsi"/>
-          <w:color w:val="000000" w:themeColor="text1"/>
-          <w:sz w:val="20"/>
-          <w:szCs w:val="20"/>
-        </w:rPr>
-      </w:pPr>
-    </w:p>
-    <w:p>
-      <w:pPr>
-        <w:pStyle w:val="ListParagraph"/>
-        <w:numPr>
-          <w:ilvl w:val="0"/>
-          <w:numId w:val="1"/>
-        </w:numPr>
-        <w:rPr>
-          <w:rFonts w:asciiTheme="minorHAnsi" w:hAnsiTheme="minorHAnsi" w:cstheme="minorHAnsi"/>
-          <w:color w:val="000000" w:themeColor="text1"/>
-          <w:sz w:val="20"/>
-          <w:szCs w:val="20"/>
-        </w:rPr>
-      </w:pPr>
-      <w:r>
-        <w:rPr>
-          <w:rFonts w:asciiTheme="minorHAnsi" w:hAnsiTheme="minorHAnsi" w:cstheme="minorHAnsi"/>
-          <w:color w:val="000000" w:themeColor="text1"/>
-          <w:sz w:val="20"/>
-          <w:szCs w:val="20"/>
-        </w:rPr>
-        <w:t xml:space="preserve">Using the ANOVA table, interpret the sum of squares for the groups. What does it imply about the data? </w:t>
-      </w:r>
-    </w:p>
-    <w:p>
-      <w:pPr>
-        <w:rPr>
-          <w:rFonts w:asciiTheme="minorHAnsi" w:hAnsiTheme="minorHAnsi" w:cstheme="minorHAnsi"/>
-          <w:color w:val="000000" w:themeColor="text1"/>
-          <w:sz w:val="20"/>
-          <w:szCs w:val="20"/>
-        </w:rPr>
-      </w:pPr>
-    </w:p>
-    <w:p>
-      <w:pPr>
-        <w:rPr>
-          <w:rFonts w:asciiTheme="minorHAnsi" w:hAnsiTheme="minorHAnsi" w:cstheme="minorHAnsi"/>
-          <w:color w:val="000000" w:themeColor="text1"/>
-          <w:sz w:val="20"/>
-          <w:szCs w:val="20"/>
-        </w:rPr>
-      </w:pPr>
-    </w:p>
-    <w:p>
-      <w:pPr>
-        <w:rPr>
-          <w:rFonts w:asciiTheme="minorHAnsi" w:hAnsiTheme="minorHAnsi" w:cstheme="minorHAnsi"/>
-          <w:color w:val="000000" w:themeColor="text1"/>
-          <w:sz w:val="20"/>
-          <w:szCs w:val="20"/>
-        </w:rPr>
-      </w:pPr>
-    </w:p>
-    <w:p>
-      <w:pPr>
-        <w:rPr>
-          <w:rFonts w:asciiTheme="minorHAnsi" w:hAnsiTheme="minorHAnsi" w:cstheme="minorHAnsi"/>
-          <w:color w:val="000000" w:themeColor="text1"/>
-          <w:sz w:val="20"/>
-          <w:szCs w:val="20"/>
-        </w:rPr>
-      </w:pPr>
-    </w:p>
-    <w:p>
-      <w:pPr>
-        <w:rPr>
-          <w:rFonts w:asciiTheme="minorHAnsi" w:hAnsiTheme="minorHAnsi" w:cstheme="minorHAnsi"/>
-          <w:color w:val="000000" w:themeColor="text1"/>
-          <w:sz w:val="20"/>
-          <w:szCs w:val="20"/>
-        </w:rPr>
-      </w:pPr>
-    </w:p>
-    <w:p>
-      <w:pPr>
-        <w:rPr>
-          <w:rFonts w:asciiTheme="minorHAnsi" w:hAnsiTheme="minorHAnsi" w:cstheme="minorHAnsi"/>
-          <w:color w:val="000000" w:themeColor="text1"/>
-          <w:sz w:val="20"/>
-          <w:szCs w:val="20"/>
-        </w:rPr>
-      </w:pPr>
-    </w:p>
-    <w:p>
-      <w:pPr>
-        <w:rPr>
-          <w:rFonts w:asciiTheme="minorHAnsi" w:hAnsiTheme="minorHAnsi" w:cstheme="minorHAnsi"/>
-          <w:color w:val="000000" w:themeColor="text1"/>
-          <w:sz w:val="20"/>
-          <w:szCs w:val="20"/>
-        </w:rPr>
-      </w:pPr>
-    </w:p>
-    <w:p>
-      <w:pPr>
-        <w:rPr>
-          <w:rFonts w:asciiTheme="minorHAnsi" w:hAnsiTheme="minorHAnsi" w:cstheme="minorHAnsi"/>
-          <w:color w:val="000000" w:themeColor="text1"/>
+          <w:color w:val="FF0000"/>
           <w:sz w:val="20"/>
           <w:szCs w:val="20"/>
         </w:rPr>
@@ -2948,7 +2509,7 @@
   <w:style w:type="paragraph" w:default="1" w:styleId="Normal">
     <w:name w:val="Normal"/>
     <w:qFormat/>
-    <w:rsid w:val="00BD69FD"/>
+    <w:rsid w:val="001E2411"/>
   </w:style>
   <w:style w:type="character" w:default="1" w:styleId="DefaultParagraphFont">
     <w:name w:val="Default Paragraph Font"/>

</xml_diff>

<commit_message>
nba module 113 updates
</commit_message>
<xml_diff>
--- a/vgjohn/nba_draft_module_113/Module/nba_draft_worksheet_word.docx
+++ b/vgjohn/nba_draft_module_113/Module/nba_draft_worksheet_word.docx
@@ -1,6 +1,6 @@
 
 <file path=word/document.xml><?xml version="1.0" encoding="utf-8"?>
-<w:document xmlns:wpc="http://schemas.microsoft.com/office/word/2010/wordprocessingCanvas" xmlns:cx="http://schemas.microsoft.com/office/drawing/2014/chartex" xmlns:cx1="http://schemas.microsoft.com/office/drawing/2015/9/8/chartex" xmlns:cx2="http://schemas.microsoft.com/office/drawing/2015/10/21/chartex" xmlns:cx3="http://schemas.microsoft.com/office/drawing/2016/5/9/chartex" xmlns:cx4="http://schemas.microsoft.com/office/drawing/2016/5/10/chartex" xmlns:cx5="http://schemas.microsoft.com/office/drawing/2016/5/11/chartex" xmlns:cx6="http://schemas.microsoft.com/office/drawing/2016/5/12/chartex" xmlns:cx7="http://schemas.microsoft.com/office/drawing/2016/5/13/chartex" xmlns:cx8="http://schemas.microsoft.com/office/drawing/2016/5/14/chartex" xmlns:mc="http://schemas.openxmlformats.org/markup-compatibility/2006" xmlns:aink="http://schemas.microsoft.com/office/drawing/2016/ink" xmlns:am3d="http://schemas.microsoft.com/office/drawing/2017/model3d" xmlns:o="urn:schemas-microsoft-com:office:office" xmlns:oel="http://schemas.microsoft.com/office/2019/extlst" xmlns:r="http://schemas.openxmlformats.org/officeDocument/2006/relationships" xmlns:m="http://schemas.openxmlformats.org/officeDocument/2006/math" xmlns:v="urn:schemas-microsoft-com:vml" xmlns:wp14="http://schemas.microsoft.com/office/word/2010/wordprocessingDrawing" xmlns:wp="http://schemas.openxmlformats.org/drawingml/2006/wordprocessingDrawing" xmlns:w10="urn:schemas-microsoft-com:office:word" xmlns:w="http://schemas.openxmlformats.org/wordprocessingml/2006/main" xmlns:w14="http://schemas.microsoft.com/office/word/2010/wordml" xmlns:w15="http://schemas.microsoft.com/office/word/2012/wordml" xmlns:w16cex="http://schemas.microsoft.com/office/word/2018/wordml/cex" xmlns:w16cid="http://schemas.microsoft.com/office/word/2016/wordml/cid" xmlns:w16="http://schemas.microsoft.com/office/word/2018/wordml" xmlns:w16du="http://schemas.microsoft.com/office/word/2023/wordml/word16du" xmlns:w16sdtdh="http://schemas.microsoft.com/office/word/2020/wordml/sdtdatahash" xmlns:w16se="http://schemas.microsoft.com/office/word/2015/wordml/symex" xmlns:wpg="http://schemas.microsoft.com/office/word/2010/wordprocessingGroup" xmlns:wpi="http://schemas.microsoft.com/office/word/2010/wordprocessingInk" xmlns:wne="http://schemas.microsoft.com/office/word/2006/wordml" xmlns:wps="http://schemas.microsoft.com/office/word/2010/wordprocessingShape" mc:Ignorable="w14 w15 w16se w16cid w16 w16cex w16sdtdh w16du wp14">
+<w:document xmlns:wpc="http://schemas.microsoft.com/office/word/2010/wordprocessingCanvas" xmlns:cx="http://schemas.microsoft.com/office/drawing/2014/chartex" xmlns:cx1="http://schemas.microsoft.com/office/drawing/2015/9/8/chartex" xmlns:cx2="http://schemas.microsoft.com/office/drawing/2015/10/21/chartex" xmlns:cx3="http://schemas.microsoft.com/office/drawing/2016/5/9/chartex" xmlns:cx4="http://schemas.microsoft.com/office/drawing/2016/5/10/chartex" xmlns:cx5="http://schemas.microsoft.com/office/drawing/2016/5/11/chartex" xmlns:cx6="http://schemas.microsoft.com/office/drawing/2016/5/12/chartex" xmlns:cx7="http://schemas.microsoft.com/office/drawing/2016/5/13/chartex" xmlns:cx8="http://schemas.microsoft.com/office/drawing/2016/5/14/chartex" xmlns:mc="http://schemas.openxmlformats.org/markup-compatibility/2006" xmlns:aink="http://schemas.microsoft.com/office/drawing/2016/ink" xmlns:am3d="http://schemas.microsoft.com/office/drawing/2017/model3d" xmlns:o="urn:schemas-microsoft-com:office:office" xmlns:oel="http://schemas.microsoft.com/office/2019/extlst" xmlns:r="http://schemas.openxmlformats.org/officeDocument/2006/relationships" xmlns:m="http://schemas.openxmlformats.org/officeDocument/2006/math" xmlns:v="urn:schemas-microsoft-com:vml" xmlns:wp14="http://schemas.microsoft.com/office/word/2010/wordprocessingDrawing" xmlns:wp="http://schemas.openxmlformats.org/drawingml/2006/wordprocessingDrawing" xmlns:w10="urn:schemas-microsoft-com:office:word" xmlns:w="http://schemas.openxmlformats.org/wordprocessingml/2006/main" xmlns:w14="http://schemas.microsoft.com/office/word/2010/wordml" xmlns:w15="http://schemas.microsoft.com/office/word/2012/wordml" xmlns:w16cex="http://schemas.microsoft.com/office/word/2018/wordml/cex" xmlns:w16cid="http://schemas.microsoft.com/office/word/2016/wordml/cid" xmlns:w16="http://schemas.microsoft.com/office/word/2018/wordml" xmlns:w16sdtdh="http://schemas.microsoft.com/office/word/2020/wordml/sdtdatahash" xmlns:w16se="http://schemas.microsoft.com/office/word/2015/wordml/symex" xmlns:wpg="http://schemas.microsoft.com/office/word/2010/wordprocessingGroup" xmlns:wpi="http://schemas.microsoft.com/office/word/2010/wordprocessingInk" xmlns:wne="http://schemas.microsoft.com/office/word/2006/wordml" xmlns:wps="http://schemas.microsoft.com/office/word/2010/wordprocessingShape" mc:Ignorable="w14 w15 w16se w16cid w16 w16cex w16sdtdh wp14">
   <w:body>
     <w:p>
       <w:pPr>
@@ -117,7 +117,54 @@
           <w:sz w:val="20"/>
           <w:szCs w:val="20"/>
         </w:rPr>
-        <w:t xml:space="preserve">The data you’ll be using focuses on players that were selected in the first round of the NBA draft between the years 1990-2021, and they are divided based on what number in the first round they were selected (1-10, 11-20, or 21-30). For each player, there are a range of different statistics from their careers in the NBA, some of which are ongoing, we will be focusing on the average number of minutes played per game. </w:t>
+        <w:t xml:space="preserve">The data you’ll be using </w:t>
+      </w:r>
+      <w:r>
+        <w:rPr>
+          <w:rFonts w:asciiTheme="minorHAnsi" w:hAnsiTheme="minorHAnsi" w:cstheme="minorHAnsi"/>
+          <w:color w:val="000000" w:themeColor="text1"/>
+          <w:sz w:val="20"/>
+          <w:szCs w:val="20"/>
+        </w:rPr>
+        <w:t xml:space="preserve">comes from the dataset </w:t>
+      </w:r>
+      <w:r>
+        <w:rPr>
+          <w:rFonts w:ascii="Courier New" w:hAnsi="Courier New" w:cs="Courier New"/>
+          <w:b/>
+          <w:bCs/>
+          <w:color w:val="000000" w:themeColor="text1"/>
+          <w:sz w:val="20"/>
+          <w:szCs w:val="20"/>
+        </w:rPr>
+        <w:t>nba_draft.csv</w:t>
+      </w:r>
+      <w:r>
+        <w:rPr>
+          <w:rFonts w:ascii="Courier New" w:hAnsi="Courier New" w:cs="Courier New"/>
+          <w:color w:val="000000" w:themeColor="text1"/>
+          <w:sz w:val="20"/>
+          <w:szCs w:val="20"/>
+        </w:rPr>
+        <w:t xml:space="preserve"> </w:t>
+      </w:r>
+      <w:r>
+        <w:rPr>
+          <w:rFonts w:asciiTheme="minorHAnsi" w:hAnsiTheme="minorHAnsi" w:cstheme="minorHAnsi"/>
+          <w:color w:val="000000" w:themeColor="text1"/>
+          <w:sz w:val="20"/>
+          <w:szCs w:val="20"/>
+        </w:rPr>
+        <w:t xml:space="preserve">and </w:t>
+      </w:r>
+      <w:r>
+        <w:rPr>
+          <w:rFonts w:asciiTheme="minorHAnsi" w:hAnsiTheme="minorHAnsi" w:cstheme="minorHAnsi"/>
+          <w:color w:val="000000" w:themeColor="text1"/>
+          <w:sz w:val="20"/>
+          <w:szCs w:val="20"/>
+        </w:rPr>
+        <w:t xml:space="preserve">focuses on players that were selected in the first round of the NBA draft between the years 1990-2021, and they are divided based on what number in the first round they were selected (1-10, 11-20, or 21-30). For each player, there are a range of different statistics from their careers in the NBA, some of which are ongoing, we will be focusing on the average number of minutes played per game. </w:t>
       </w:r>
     </w:p>
     <w:p>
@@ -1915,7 +1962,7 @@
 </file>
 
 <file path=word/endnotes.xml><?xml version="1.0" encoding="utf-8"?>
-<w:endnotes xmlns:wpc="http://schemas.microsoft.com/office/word/2010/wordprocessingCanvas" xmlns:cx="http://schemas.microsoft.com/office/drawing/2014/chartex" xmlns:cx1="http://schemas.microsoft.com/office/drawing/2015/9/8/chartex" xmlns:cx2="http://schemas.microsoft.com/office/drawing/2015/10/21/chartex" xmlns:cx3="http://schemas.microsoft.com/office/drawing/2016/5/9/chartex" xmlns:cx4="http://schemas.microsoft.com/office/drawing/2016/5/10/chartex" xmlns:cx5="http://schemas.microsoft.com/office/drawing/2016/5/11/chartex" xmlns:cx6="http://schemas.microsoft.com/office/drawing/2016/5/12/chartex" xmlns:cx7="http://schemas.microsoft.com/office/drawing/2016/5/13/chartex" xmlns:cx8="http://schemas.microsoft.com/office/drawing/2016/5/14/chartex" xmlns:mc="http://schemas.openxmlformats.org/markup-compatibility/2006" xmlns:aink="http://schemas.microsoft.com/office/drawing/2016/ink" xmlns:am3d="http://schemas.microsoft.com/office/drawing/2017/model3d" xmlns:o="urn:schemas-microsoft-com:office:office" xmlns:oel="http://schemas.microsoft.com/office/2019/extlst" xmlns:r="http://schemas.openxmlformats.org/officeDocument/2006/relationships" xmlns:m="http://schemas.openxmlformats.org/officeDocument/2006/math" xmlns:v="urn:schemas-microsoft-com:vml" xmlns:wp14="http://schemas.microsoft.com/office/word/2010/wordprocessingDrawing" xmlns:wp="http://schemas.openxmlformats.org/drawingml/2006/wordprocessingDrawing" xmlns:w10="urn:schemas-microsoft-com:office:word" xmlns:w="http://schemas.openxmlformats.org/wordprocessingml/2006/main" xmlns:w14="http://schemas.microsoft.com/office/word/2010/wordml" xmlns:w15="http://schemas.microsoft.com/office/word/2012/wordml" xmlns:w16cex="http://schemas.microsoft.com/office/word/2018/wordml/cex" xmlns:w16cid="http://schemas.microsoft.com/office/word/2016/wordml/cid" xmlns:w16="http://schemas.microsoft.com/office/word/2018/wordml" xmlns:w16du="http://schemas.microsoft.com/office/word/2023/wordml/word16du" xmlns:w16sdtdh="http://schemas.microsoft.com/office/word/2020/wordml/sdtdatahash" xmlns:w16se="http://schemas.microsoft.com/office/word/2015/wordml/symex" xmlns:wpg="http://schemas.microsoft.com/office/word/2010/wordprocessingGroup" xmlns:wpi="http://schemas.microsoft.com/office/word/2010/wordprocessingInk" xmlns:wne="http://schemas.microsoft.com/office/word/2006/wordml" xmlns:wps="http://schemas.microsoft.com/office/word/2010/wordprocessingShape" mc:Ignorable="w14 w15 w16se w16cid w16 w16cex w16sdtdh w16du wp14">
+<w:endnotes xmlns:wpc="http://schemas.microsoft.com/office/word/2010/wordprocessingCanvas" xmlns:cx="http://schemas.microsoft.com/office/drawing/2014/chartex" xmlns:cx1="http://schemas.microsoft.com/office/drawing/2015/9/8/chartex" xmlns:cx2="http://schemas.microsoft.com/office/drawing/2015/10/21/chartex" xmlns:cx3="http://schemas.microsoft.com/office/drawing/2016/5/9/chartex" xmlns:cx4="http://schemas.microsoft.com/office/drawing/2016/5/10/chartex" xmlns:cx5="http://schemas.microsoft.com/office/drawing/2016/5/11/chartex" xmlns:cx6="http://schemas.microsoft.com/office/drawing/2016/5/12/chartex" xmlns:cx7="http://schemas.microsoft.com/office/drawing/2016/5/13/chartex" xmlns:cx8="http://schemas.microsoft.com/office/drawing/2016/5/14/chartex" xmlns:mc="http://schemas.openxmlformats.org/markup-compatibility/2006" xmlns:aink="http://schemas.microsoft.com/office/drawing/2016/ink" xmlns:am3d="http://schemas.microsoft.com/office/drawing/2017/model3d" xmlns:o="urn:schemas-microsoft-com:office:office" xmlns:oel="http://schemas.microsoft.com/office/2019/extlst" xmlns:r="http://schemas.openxmlformats.org/officeDocument/2006/relationships" xmlns:m="http://schemas.openxmlformats.org/officeDocument/2006/math" xmlns:v="urn:schemas-microsoft-com:vml" xmlns:wp14="http://schemas.microsoft.com/office/word/2010/wordprocessingDrawing" xmlns:wp="http://schemas.openxmlformats.org/drawingml/2006/wordprocessingDrawing" xmlns:w10="urn:schemas-microsoft-com:office:word" xmlns:w="http://schemas.openxmlformats.org/wordprocessingml/2006/main" xmlns:w14="http://schemas.microsoft.com/office/word/2010/wordml" xmlns:w15="http://schemas.microsoft.com/office/word/2012/wordml" xmlns:w16cex="http://schemas.microsoft.com/office/word/2018/wordml/cex" xmlns:w16cid="http://schemas.microsoft.com/office/word/2016/wordml/cid" xmlns:w16="http://schemas.microsoft.com/office/word/2018/wordml" xmlns:w16sdtdh="http://schemas.microsoft.com/office/word/2020/wordml/sdtdatahash" xmlns:w16se="http://schemas.microsoft.com/office/word/2015/wordml/symex" xmlns:wpg="http://schemas.microsoft.com/office/word/2010/wordprocessingGroup" xmlns:wpi="http://schemas.microsoft.com/office/word/2010/wordprocessingInk" xmlns:wne="http://schemas.microsoft.com/office/word/2006/wordml" xmlns:wps="http://schemas.microsoft.com/office/word/2010/wordprocessingShape" mc:Ignorable="w14 w15 w16se w16cid w16 w16cex w16sdtdh wp14">
   <w:endnote w:type="separator" w:id="-1">
     <w:p>
       <w:r>
@@ -1934,7 +1981,7 @@
 </file>
 
 <file path=word/footnotes.xml><?xml version="1.0" encoding="utf-8"?>
-<w:footnotes xmlns:wpc="http://schemas.microsoft.com/office/word/2010/wordprocessingCanvas" xmlns:cx="http://schemas.microsoft.com/office/drawing/2014/chartex" xmlns:cx1="http://schemas.microsoft.com/office/drawing/2015/9/8/chartex" xmlns:cx2="http://schemas.microsoft.com/office/drawing/2015/10/21/chartex" xmlns:cx3="http://schemas.microsoft.com/office/drawing/2016/5/9/chartex" xmlns:cx4="http://schemas.microsoft.com/office/drawing/2016/5/10/chartex" xmlns:cx5="http://schemas.microsoft.com/office/drawing/2016/5/11/chartex" xmlns:cx6="http://schemas.microsoft.com/office/drawing/2016/5/12/chartex" xmlns:cx7="http://schemas.microsoft.com/office/drawing/2016/5/13/chartex" xmlns:cx8="http://schemas.microsoft.com/office/drawing/2016/5/14/chartex" xmlns:mc="http://schemas.openxmlformats.org/markup-compatibility/2006" xmlns:aink="http://schemas.microsoft.com/office/drawing/2016/ink" xmlns:am3d="http://schemas.microsoft.com/office/drawing/2017/model3d" xmlns:o="urn:schemas-microsoft-com:office:office" xmlns:oel="http://schemas.microsoft.com/office/2019/extlst" xmlns:r="http://schemas.openxmlformats.org/officeDocument/2006/relationships" xmlns:m="http://schemas.openxmlformats.org/officeDocument/2006/math" xmlns:v="urn:schemas-microsoft-com:vml" xmlns:wp14="http://schemas.microsoft.com/office/word/2010/wordprocessingDrawing" xmlns:wp="http://schemas.openxmlformats.org/drawingml/2006/wordprocessingDrawing" xmlns:w10="urn:schemas-microsoft-com:office:word" xmlns:w="http://schemas.openxmlformats.org/wordprocessingml/2006/main" xmlns:w14="http://schemas.microsoft.com/office/word/2010/wordml" xmlns:w15="http://schemas.microsoft.com/office/word/2012/wordml" xmlns:w16cex="http://schemas.microsoft.com/office/word/2018/wordml/cex" xmlns:w16cid="http://schemas.microsoft.com/office/word/2016/wordml/cid" xmlns:w16="http://schemas.microsoft.com/office/word/2018/wordml" xmlns:w16du="http://schemas.microsoft.com/office/word/2023/wordml/word16du" xmlns:w16sdtdh="http://schemas.microsoft.com/office/word/2020/wordml/sdtdatahash" xmlns:w16se="http://schemas.microsoft.com/office/word/2015/wordml/symex" xmlns:wpg="http://schemas.microsoft.com/office/word/2010/wordprocessingGroup" xmlns:wpi="http://schemas.microsoft.com/office/word/2010/wordprocessingInk" xmlns:wne="http://schemas.microsoft.com/office/word/2006/wordml" xmlns:wps="http://schemas.microsoft.com/office/word/2010/wordprocessingShape" mc:Ignorable="w14 w15 w16se w16cid w16 w16cex w16sdtdh w16du wp14">
+<w:footnotes xmlns:wpc="http://schemas.microsoft.com/office/word/2010/wordprocessingCanvas" xmlns:cx="http://schemas.microsoft.com/office/drawing/2014/chartex" xmlns:cx1="http://schemas.microsoft.com/office/drawing/2015/9/8/chartex" xmlns:cx2="http://schemas.microsoft.com/office/drawing/2015/10/21/chartex" xmlns:cx3="http://schemas.microsoft.com/office/drawing/2016/5/9/chartex" xmlns:cx4="http://schemas.microsoft.com/office/drawing/2016/5/10/chartex" xmlns:cx5="http://schemas.microsoft.com/office/drawing/2016/5/11/chartex" xmlns:cx6="http://schemas.microsoft.com/office/drawing/2016/5/12/chartex" xmlns:cx7="http://schemas.microsoft.com/office/drawing/2016/5/13/chartex" xmlns:cx8="http://schemas.microsoft.com/office/drawing/2016/5/14/chartex" xmlns:mc="http://schemas.openxmlformats.org/markup-compatibility/2006" xmlns:aink="http://schemas.microsoft.com/office/drawing/2016/ink" xmlns:am3d="http://schemas.microsoft.com/office/drawing/2017/model3d" xmlns:o="urn:schemas-microsoft-com:office:office" xmlns:oel="http://schemas.microsoft.com/office/2019/extlst" xmlns:r="http://schemas.openxmlformats.org/officeDocument/2006/relationships" xmlns:m="http://schemas.openxmlformats.org/officeDocument/2006/math" xmlns:v="urn:schemas-microsoft-com:vml" xmlns:wp14="http://schemas.microsoft.com/office/word/2010/wordprocessingDrawing" xmlns:wp="http://schemas.openxmlformats.org/drawingml/2006/wordprocessingDrawing" xmlns:w10="urn:schemas-microsoft-com:office:word" xmlns:w="http://schemas.openxmlformats.org/wordprocessingml/2006/main" xmlns:w14="http://schemas.microsoft.com/office/word/2010/wordml" xmlns:w15="http://schemas.microsoft.com/office/word/2012/wordml" xmlns:w16cex="http://schemas.microsoft.com/office/word/2018/wordml/cex" xmlns:w16cid="http://schemas.microsoft.com/office/word/2016/wordml/cid" xmlns:w16="http://schemas.microsoft.com/office/word/2018/wordml" xmlns:w16sdtdh="http://schemas.microsoft.com/office/word/2020/wordml/sdtdatahash" xmlns:w16se="http://schemas.microsoft.com/office/word/2015/wordml/symex" xmlns:wpg="http://schemas.microsoft.com/office/word/2010/wordprocessingGroup" xmlns:wpi="http://schemas.microsoft.com/office/word/2010/wordprocessingInk" xmlns:wne="http://schemas.microsoft.com/office/word/2006/wordml" xmlns:wps="http://schemas.microsoft.com/office/word/2010/wordprocessingShape" mc:Ignorable="w14 w15 w16se w16cid w16 w16cex w16sdtdh wp14">
   <w:footnote w:type="separator" w:id="-1">
     <w:p>
       <w:r>
@@ -1953,7 +2000,7 @@
 </file>
 
 <file path=word/header1.xml><?xml version="1.0" encoding="utf-8"?>
-<w:hdr xmlns:wpc="http://schemas.microsoft.com/office/word/2010/wordprocessingCanvas" xmlns:cx="http://schemas.microsoft.com/office/drawing/2014/chartex" xmlns:cx1="http://schemas.microsoft.com/office/drawing/2015/9/8/chartex" xmlns:cx2="http://schemas.microsoft.com/office/drawing/2015/10/21/chartex" xmlns:cx3="http://schemas.microsoft.com/office/drawing/2016/5/9/chartex" xmlns:cx4="http://schemas.microsoft.com/office/drawing/2016/5/10/chartex" xmlns:cx5="http://schemas.microsoft.com/office/drawing/2016/5/11/chartex" xmlns:cx6="http://schemas.microsoft.com/office/drawing/2016/5/12/chartex" xmlns:cx7="http://schemas.microsoft.com/office/drawing/2016/5/13/chartex" xmlns:cx8="http://schemas.microsoft.com/office/drawing/2016/5/14/chartex" xmlns:mc="http://schemas.openxmlformats.org/markup-compatibility/2006" xmlns:aink="http://schemas.microsoft.com/office/drawing/2016/ink" xmlns:am3d="http://schemas.microsoft.com/office/drawing/2017/model3d" xmlns:o="urn:schemas-microsoft-com:office:office" xmlns:oel="http://schemas.microsoft.com/office/2019/extlst" xmlns:r="http://schemas.openxmlformats.org/officeDocument/2006/relationships" xmlns:m="http://schemas.openxmlformats.org/officeDocument/2006/math" xmlns:v="urn:schemas-microsoft-com:vml" xmlns:wp14="http://schemas.microsoft.com/office/word/2010/wordprocessingDrawing" xmlns:wp="http://schemas.openxmlformats.org/drawingml/2006/wordprocessingDrawing" xmlns:w10="urn:schemas-microsoft-com:office:word" xmlns:w="http://schemas.openxmlformats.org/wordprocessingml/2006/main" xmlns:w14="http://schemas.microsoft.com/office/word/2010/wordml" xmlns:w15="http://schemas.microsoft.com/office/word/2012/wordml" xmlns:w16cex="http://schemas.microsoft.com/office/word/2018/wordml/cex" xmlns:w16cid="http://schemas.microsoft.com/office/word/2016/wordml/cid" xmlns:w16="http://schemas.microsoft.com/office/word/2018/wordml" xmlns:w16du="http://schemas.microsoft.com/office/word/2023/wordml/word16du" xmlns:w16sdtdh="http://schemas.microsoft.com/office/word/2020/wordml/sdtdatahash" xmlns:w16se="http://schemas.microsoft.com/office/word/2015/wordml/symex" xmlns:wpg="http://schemas.microsoft.com/office/word/2010/wordprocessingGroup" xmlns:wpi="http://schemas.microsoft.com/office/word/2010/wordprocessingInk" xmlns:wne="http://schemas.microsoft.com/office/word/2006/wordml" xmlns:wps="http://schemas.microsoft.com/office/word/2010/wordprocessingShape" mc:Ignorable="w14 w15 w16se w16cid w16 w16cex w16sdtdh w16du wp14">
+<w:hdr xmlns:wpc="http://schemas.microsoft.com/office/word/2010/wordprocessingCanvas" xmlns:cx="http://schemas.microsoft.com/office/drawing/2014/chartex" xmlns:cx1="http://schemas.microsoft.com/office/drawing/2015/9/8/chartex" xmlns:cx2="http://schemas.microsoft.com/office/drawing/2015/10/21/chartex" xmlns:cx3="http://schemas.microsoft.com/office/drawing/2016/5/9/chartex" xmlns:cx4="http://schemas.microsoft.com/office/drawing/2016/5/10/chartex" xmlns:cx5="http://schemas.microsoft.com/office/drawing/2016/5/11/chartex" xmlns:cx6="http://schemas.microsoft.com/office/drawing/2016/5/12/chartex" xmlns:cx7="http://schemas.microsoft.com/office/drawing/2016/5/13/chartex" xmlns:cx8="http://schemas.microsoft.com/office/drawing/2016/5/14/chartex" xmlns:mc="http://schemas.openxmlformats.org/markup-compatibility/2006" xmlns:aink="http://schemas.microsoft.com/office/drawing/2016/ink" xmlns:am3d="http://schemas.microsoft.com/office/drawing/2017/model3d" xmlns:o="urn:schemas-microsoft-com:office:office" xmlns:oel="http://schemas.microsoft.com/office/2019/extlst" xmlns:r="http://schemas.openxmlformats.org/officeDocument/2006/relationships" xmlns:m="http://schemas.openxmlformats.org/officeDocument/2006/math" xmlns:v="urn:schemas-microsoft-com:vml" xmlns:wp14="http://schemas.microsoft.com/office/word/2010/wordprocessingDrawing" xmlns:wp="http://schemas.openxmlformats.org/drawingml/2006/wordprocessingDrawing" xmlns:w10="urn:schemas-microsoft-com:office:word" xmlns:w="http://schemas.openxmlformats.org/wordprocessingml/2006/main" xmlns:w14="http://schemas.microsoft.com/office/word/2010/wordml" xmlns:w15="http://schemas.microsoft.com/office/word/2012/wordml" xmlns:w16cex="http://schemas.microsoft.com/office/word/2018/wordml/cex" xmlns:w16cid="http://schemas.microsoft.com/office/word/2016/wordml/cid" xmlns:w16="http://schemas.microsoft.com/office/word/2018/wordml" xmlns:w16sdtdh="http://schemas.microsoft.com/office/word/2020/wordml/sdtdatahash" xmlns:w16se="http://schemas.microsoft.com/office/word/2015/wordml/symex" xmlns:wpg="http://schemas.microsoft.com/office/word/2010/wordprocessingGroup" xmlns:wpi="http://schemas.microsoft.com/office/word/2010/wordprocessingInk" xmlns:wne="http://schemas.microsoft.com/office/word/2006/wordml" xmlns:wps="http://schemas.microsoft.com/office/word/2010/wordprocessingShape" mc:Ignorable="w14 w15 w16se w16cid w16 w16cex w16sdtdh wp14">
   <w:p>
     <w:pPr>
       <w:pStyle w:val="Header"/>
@@ -1982,7 +2029,7 @@
 </file>
 
 <file path=word/numbering.xml><?xml version="1.0" encoding="utf-8"?>
-<w:numbering xmlns:wpc="http://schemas.microsoft.com/office/word/2010/wordprocessingCanvas" xmlns:cx="http://schemas.microsoft.com/office/drawing/2014/chartex" xmlns:cx1="http://schemas.microsoft.com/office/drawing/2015/9/8/chartex" xmlns:cx2="http://schemas.microsoft.com/office/drawing/2015/10/21/chartex" xmlns:cx3="http://schemas.microsoft.com/office/drawing/2016/5/9/chartex" xmlns:cx4="http://schemas.microsoft.com/office/drawing/2016/5/10/chartex" xmlns:cx5="http://schemas.microsoft.com/office/drawing/2016/5/11/chartex" xmlns:cx6="http://schemas.microsoft.com/office/drawing/2016/5/12/chartex" xmlns:cx7="http://schemas.microsoft.com/office/drawing/2016/5/13/chartex" xmlns:cx8="http://schemas.microsoft.com/office/drawing/2016/5/14/chartex" xmlns:mc="http://schemas.openxmlformats.org/markup-compatibility/2006" xmlns:aink="http://schemas.microsoft.com/office/drawing/2016/ink" xmlns:am3d="http://schemas.microsoft.com/office/drawing/2017/model3d" xmlns:o="urn:schemas-microsoft-com:office:office" xmlns:oel="http://schemas.microsoft.com/office/2019/extlst" xmlns:r="http://schemas.openxmlformats.org/officeDocument/2006/relationships" xmlns:m="http://schemas.openxmlformats.org/officeDocument/2006/math" xmlns:v="urn:schemas-microsoft-com:vml" xmlns:wp14="http://schemas.microsoft.com/office/word/2010/wordprocessingDrawing" xmlns:wp="http://schemas.openxmlformats.org/drawingml/2006/wordprocessingDrawing" xmlns:w10="urn:schemas-microsoft-com:office:word" xmlns:w="http://schemas.openxmlformats.org/wordprocessingml/2006/main" xmlns:w14="http://schemas.microsoft.com/office/word/2010/wordml" xmlns:w15="http://schemas.microsoft.com/office/word/2012/wordml" xmlns:w16cex="http://schemas.microsoft.com/office/word/2018/wordml/cex" xmlns:w16cid="http://schemas.microsoft.com/office/word/2016/wordml/cid" xmlns:w16="http://schemas.microsoft.com/office/word/2018/wordml" xmlns:w16du="http://schemas.microsoft.com/office/word/2023/wordml/word16du" xmlns:w16sdtdh="http://schemas.microsoft.com/office/word/2020/wordml/sdtdatahash" xmlns:w16se="http://schemas.microsoft.com/office/word/2015/wordml/symex" xmlns:wpg="http://schemas.microsoft.com/office/word/2010/wordprocessingGroup" xmlns:wpi="http://schemas.microsoft.com/office/word/2010/wordprocessingInk" xmlns:wne="http://schemas.microsoft.com/office/word/2006/wordml" xmlns:wps="http://schemas.microsoft.com/office/word/2010/wordprocessingShape" mc:Ignorable="w14 w15 w16se w16cid w16 w16cex w16sdtdh w16du wp14">
+<w:numbering xmlns:wpc="http://schemas.microsoft.com/office/word/2010/wordprocessingCanvas" xmlns:cx="http://schemas.microsoft.com/office/drawing/2014/chartex" xmlns:cx1="http://schemas.microsoft.com/office/drawing/2015/9/8/chartex" xmlns:cx2="http://schemas.microsoft.com/office/drawing/2015/10/21/chartex" xmlns:cx3="http://schemas.microsoft.com/office/drawing/2016/5/9/chartex" xmlns:cx4="http://schemas.microsoft.com/office/drawing/2016/5/10/chartex" xmlns:cx5="http://schemas.microsoft.com/office/drawing/2016/5/11/chartex" xmlns:cx6="http://schemas.microsoft.com/office/drawing/2016/5/12/chartex" xmlns:cx7="http://schemas.microsoft.com/office/drawing/2016/5/13/chartex" xmlns:cx8="http://schemas.microsoft.com/office/drawing/2016/5/14/chartex" xmlns:mc="http://schemas.openxmlformats.org/markup-compatibility/2006" xmlns:aink="http://schemas.microsoft.com/office/drawing/2016/ink" xmlns:am3d="http://schemas.microsoft.com/office/drawing/2017/model3d" xmlns:o="urn:schemas-microsoft-com:office:office" xmlns:oel="http://schemas.microsoft.com/office/2019/extlst" xmlns:r="http://schemas.openxmlformats.org/officeDocument/2006/relationships" xmlns:m="http://schemas.openxmlformats.org/officeDocument/2006/math" xmlns:v="urn:schemas-microsoft-com:vml" xmlns:wp14="http://schemas.microsoft.com/office/word/2010/wordprocessingDrawing" xmlns:wp="http://schemas.openxmlformats.org/drawingml/2006/wordprocessingDrawing" xmlns:w10="urn:schemas-microsoft-com:office:word" xmlns:w="http://schemas.openxmlformats.org/wordprocessingml/2006/main" xmlns:w14="http://schemas.microsoft.com/office/word/2010/wordml" xmlns:w15="http://schemas.microsoft.com/office/word/2012/wordml" xmlns:w16cex="http://schemas.microsoft.com/office/word/2018/wordml/cex" xmlns:w16cid="http://schemas.microsoft.com/office/word/2016/wordml/cid" xmlns:w16="http://schemas.microsoft.com/office/word/2018/wordml" xmlns:w16sdtdh="http://schemas.microsoft.com/office/word/2020/wordml/sdtdatahash" xmlns:w16se="http://schemas.microsoft.com/office/word/2015/wordml/symex" xmlns:wpg="http://schemas.microsoft.com/office/word/2010/wordprocessingGroup" xmlns:wpi="http://schemas.microsoft.com/office/word/2010/wordprocessingInk" xmlns:wne="http://schemas.microsoft.com/office/word/2006/wordml" xmlns:wps="http://schemas.microsoft.com/office/word/2010/wordprocessingShape" mc:Ignorable="w14 w15 w16se w16cid w16 w16cex w16sdtdh wp14">
   <w:abstractNum w:abstractNumId="0" w15:restartNumberingAfterBreak="0">
     <w:nsid w:val="76AB4CC7"/>
     <w:multiLevelType w:val="hybridMultilevel"/>
@@ -2080,7 +2127,7 @@
 </file>
 
 <file path=word/styles.xml><?xml version="1.0" encoding="utf-8"?>
-<w:styles xmlns:mc="http://schemas.openxmlformats.org/markup-compatibility/2006" xmlns:r="http://schemas.openxmlformats.org/officeDocument/2006/relationships" xmlns:w="http://schemas.openxmlformats.org/wordprocessingml/2006/main" xmlns:w14="http://schemas.microsoft.com/office/word/2010/wordml" xmlns:w15="http://schemas.microsoft.com/office/word/2012/wordml" xmlns:w16cex="http://schemas.microsoft.com/office/word/2018/wordml/cex" xmlns:w16cid="http://schemas.microsoft.com/office/word/2016/wordml/cid" xmlns:w16="http://schemas.microsoft.com/office/word/2018/wordml" xmlns:w16du="http://schemas.microsoft.com/office/word/2023/wordml/word16du" xmlns:w16sdtdh="http://schemas.microsoft.com/office/word/2020/wordml/sdtdatahash" xmlns:w16se="http://schemas.microsoft.com/office/word/2015/wordml/symex" mc:Ignorable="w14 w15 w16se w16cid w16 w16cex w16sdtdh w16du">
+<w:styles xmlns:mc="http://schemas.openxmlformats.org/markup-compatibility/2006" xmlns:r="http://schemas.openxmlformats.org/officeDocument/2006/relationships" xmlns:w="http://schemas.openxmlformats.org/wordprocessingml/2006/main" xmlns:w14="http://schemas.microsoft.com/office/word/2010/wordml" xmlns:w15="http://schemas.microsoft.com/office/word/2012/wordml" xmlns:w16cex="http://schemas.microsoft.com/office/word/2018/wordml/cex" xmlns:w16cid="http://schemas.microsoft.com/office/word/2016/wordml/cid" xmlns:w16="http://schemas.microsoft.com/office/word/2018/wordml" xmlns:w16sdtdh="http://schemas.microsoft.com/office/word/2020/wordml/sdtdatahash" xmlns:w16se="http://schemas.microsoft.com/office/word/2015/wordml/symex" mc:Ignorable="w14 w15 w16se w16cid w16 w16cex w16sdtdh">
   <w:docDefaults>
     <w:rPrDefault>
       <w:rPr>

</xml_diff>